<commit_message>
end of first week
</commit_message>
<xml_diff>
--- a/documentation/manuel-utilisateur.docx
+++ b/documentation/manuel-utilisateur.docx
@@ -4197,15 +4197,7 @@
             <w:rPr>
               <w:lang w:val="fr-FR"/>
             </w:rPr>
-            <w:t>Table des m</w:t>
-          </w:r>
-          <w:bookmarkStart w:id="0" w:name="_GoBack"/>
-          <w:bookmarkEnd w:id="0"/>
-          <w:r>
-            <w:rPr>
-              <w:lang w:val="fr-FR"/>
-            </w:rPr>
-            <w:t>atières</w:t>
+            <w:t>Table des matières</w:t>
           </w:r>
         </w:p>
         <w:p>
@@ -4659,274 +4651,6 @@
     </w:sdt>
     <w:p>
       <w:pPr>
-        <w:rPr>
-          <w:rFonts w:asciiTheme="majorHAnsi" w:eastAsiaTheme="majorEastAsia" w:hAnsiTheme="majorHAnsi" w:cstheme="majorBidi"/>
-          <w:color w:val="2E74B5" w:themeColor="accent1" w:themeShade="BF"/>
-          <w:sz w:val="32"/>
-          <w:szCs w:val="32"/>
-        </w:rPr>
-      </w:pPr>
-      <w:r>
-        <w:br w:type="page"/>
-      </w:r>
-    </w:p>
-    <w:p>
-      <w:pPr>
-        <w:pStyle w:val="Titre1"/>
-      </w:pPr>
-      <w:bookmarkStart w:id="1" w:name="_Toc515969797"/>
-      <w:r>
-        <w:lastRenderedPageBreak/>
-        <w:t>Historique des versions</w:t>
-      </w:r>
-      <w:bookmarkEnd w:id="1"/>
-    </w:p>
-    <w:tbl>
-      <w:tblPr>
-        <w:tblStyle w:val="TableauGrille4-Accentuation1"/>
-        <w:tblW w:w="0" w:type="auto"/>
-        <w:tblLook w:val="04A0" w:firstRow="1" w:lastRow="0" w:firstColumn="1" w:lastColumn="0" w:noHBand="0" w:noVBand="1"/>
-      </w:tblPr>
-      <w:tblGrid>
-        <w:gridCol w:w="3020"/>
-        <w:gridCol w:w="3021"/>
-        <w:gridCol w:w="3021"/>
-      </w:tblGrid>
-      <w:tr>
-        <w:trPr>
-          <w:cnfStyle w:val="100000000000" w:firstRow="1" w:lastRow="0" w:firstColumn="0" w:lastColumn="0" w:oddVBand="0" w:evenVBand="0" w:oddHBand="0" w:evenHBand="0" w:firstRowFirstColumn="0" w:firstRowLastColumn="0" w:lastRowFirstColumn="0" w:lastRowLastColumn="0"/>
-        </w:trPr>
-        <w:tc>
-          <w:tcPr>
-            <w:cnfStyle w:val="001000000000" w:firstRow="0" w:lastRow="0" w:firstColumn="1" w:lastColumn="0" w:oddVBand="0" w:evenVBand="0" w:oddHBand="0" w:evenHBand="0" w:firstRowFirstColumn="0" w:firstRowLastColumn="0" w:lastRowFirstColumn="0" w:lastRowLastColumn="0"/>
-            <w:tcW w:w="3020" w:type="dxa"/>
-          </w:tcPr>
-          <w:p>
-            <w:r>
-              <w:t>Version</w:t>
-            </w:r>
-          </w:p>
-        </w:tc>
-        <w:tc>
-          <w:tcPr>
-            <w:tcW w:w="3021" w:type="dxa"/>
-          </w:tcPr>
-          <w:p>
-            <w:pPr>
-              <w:cnfStyle w:val="100000000000" w:firstRow="1" w:lastRow="0" w:firstColumn="0" w:lastColumn="0" w:oddVBand="0" w:evenVBand="0" w:oddHBand="0" w:evenHBand="0" w:firstRowFirstColumn="0" w:firstRowLastColumn="0" w:lastRowFirstColumn="0" w:lastRowLastColumn="0"/>
-            </w:pPr>
-            <w:r>
-              <w:t>Modifications apportées</w:t>
-            </w:r>
-          </w:p>
-        </w:tc>
-        <w:tc>
-          <w:tcPr>
-            <w:tcW w:w="3021" w:type="dxa"/>
-          </w:tcPr>
-          <w:p>
-            <w:pPr>
-              <w:cnfStyle w:val="100000000000" w:firstRow="1" w:lastRow="0" w:firstColumn="0" w:lastColumn="0" w:oddVBand="0" w:evenVBand="0" w:oddHBand="0" w:evenHBand="0" w:firstRowFirstColumn="0" w:firstRowLastColumn="0" w:lastRowFirstColumn="0" w:lastRowLastColumn="0"/>
-            </w:pPr>
-            <w:r>
-              <w:t>Date</w:t>
-            </w:r>
-          </w:p>
-        </w:tc>
-      </w:tr>
-      <w:tr>
-        <w:trPr>
-          <w:cnfStyle w:val="000000100000" w:firstRow="0" w:lastRow="0" w:firstColumn="0" w:lastColumn="0" w:oddVBand="0" w:evenVBand="0" w:oddHBand="1" w:evenHBand="0" w:firstRowFirstColumn="0" w:firstRowLastColumn="0" w:lastRowFirstColumn="0" w:lastRowLastColumn="0"/>
-        </w:trPr>
-        <w:tc>
-          <w:tcPr>
-            <w:cnfStyle w:val="001000000000" w:firstRow="0" w:lastRow="0" w:firstColumn="1" w:lastColumn="0" w:oddVBand="0" w:evenVBand="0" w:oddHBand="0" w:evenHBand="0" w:firstRowFirstColumn="0" w:firstRowLastColumn="0" w:lastRowFirstColumn="0" w:lastRowLastColumn="0"/>
-            <w:tcW w:w="3020" w:type="dxa"/>
-          </w:tcPr>
-          <w:p>
-            <w:r>
-              <w:t>1.0</w:t>
-            </w:r>
-          </w:p>
-        </w:tc>
-        <w:tc>
-          <w:tcPr>
-            <w:tcW w:w="3021" w:type="dxa"/>
-          </w:tcPr>
-          <w:p>
-            <w:pPr>
-              <w:cnfStyle w:val="000000100000" w:firstRow="0" w:lastRow="0" w:firstColumn="0" w:lastColumn="0" w:oddVBand="0" w:evenVBand="0" w:oddHBand="1" w:evenHBand="0" w:firstRowFirstColumn="0" w:firstRowLastColumn="0" w:lastRowFirstColumn="0" w:lastRowLastColumn="0"/>
-            </w:pPr>
-            <w:r>
-              <w:t>Création du document</w:t>
-            </w:r>
-          </w:p>
-        </w:tc>
-        <w:tc>
-          <w:tcPr>
-            <w:tcW w:w="3021" w:type="dxa"/>
-          </w:tcPr>
-          <w:p>
-            <w:pPr>
-              <w:cnfStyle w:val="000000100000" w:firstRow="0" w:lastRow="0" w:firstColumn="0" w:lastColumn="0" w:oddVBand="0" w:evenVBand="0" w:oddHBand="1" w:evenHBand="0" w:firstRowFirstColumn="0" w:firstRowLastColumn="0" w:lastRowFirstColumn="0" w:lastRowLastColumn="0"/>
-            </w:pPr>
-            <w:bookmarkStart w:id="2" w:name="OLE_LINK1"/>
-            <w:bookmarkStart w:id="3" w:name="OLE_LINK2"/>
-            <w:r>
-              <w:t>04</w:t>
-            </w:r>
-            <w:r>
-              <w:t>.0</w:t>
-            </w:r>
-            <w:r>
-              <w:t>6</w:t>
-            </w:r>
-            <w:r>
-              <w:t>.2018</w:t>
-            </w:r>
-            <w:bookmarkEnd w:id="2"/>
-            <w:bookmarkEnd w:id="3"/>
-          </w:p>
-        </w:tc>
-      </w:tr>
-      <w:tr>
-        <w:tc>
-          <w:tcPr>
-            <w:cnfStyle w:val="001000000000" w:firstRow="0" w:lastRow="0" w:firstColumn="1" w:lastColumn="0" w:oddVBand="0" w:evenVBand="0" w:oddHBand="0" w:evenHBand="0" w:firstRowFirstColumn="0" w:firstRowLastColumn="0" w:lastRowFirstColumn="0" w:lastRowLastColumn="0"/>
-            <w:tcW w:w="3020" w:type="dxa"/>
-          </w:tcPr>
-          <w:p>
-            <w:r>
-              <w:t>1.1</w:t>
-            </w:r>
-          </w:p>
-        </w:tc>
-        <w:tc>
-          <w:tcPr>
-            <w:tcW w:w="3021" w:type="dxa"/>
-          </w:tcPr>
-          <w:p>
-            <w:pPr>
-              <w:cnfStyle w:val="000000000000" w:firstRow="0" w:lastRow="0" w:firstColumn="0" w:lastColumn="0" w:oddVBand="0" w:evenVBand="0" w:oddHBand="0" w:evenHBand="0" w:firstRowFirstColumn="0" w:firstRowLastColumn="0" w:lastRowFirstColumn="0" w:lastRowLastColumn="0"/>
-            </w:pPr>
-            <w:r>
-              <w:t>Ajout de l’introduction</w:t>
-            </w:r>
-          </w:p>
-        </w:tc>
-        <w:tc>
-          <w:tcPr>
-            <w:tcW w:w="3021" w:type="dxa"/>
-          </w:tcPr>
-          <w:p>
-            <w:pPr>
-              <w:cnfStyle w:val="000000000000" w:firstRow="0" w:lastRow="0" w:firstColumn="0" w:lastColumn="0" w:oddVBand="0" w:evenVBand="0" w:oddHBand="0" w:evenHBand="0" w:firstRowFirstColumn="0" w:firstRowLastColumn="0" w:lastRowFirstColumn="0" w:lastRowLastColumn="0"/>
-            </w:pPr>
-            <w:r>
-              <w:t>04.06</w:t>
-            </w:r>
-            <w:r>
-              <w:t>.2018</w:t>
-            </w:r>
-          </w:p>
-        </w:tc>
-      </w:tr>
-      <w:tr>
-        <w:trPr>
-          <w:cnfStyle w:val="000000100000" w:firstRow="0" w:lastRow="0" w:firstColumn="0" w:lastColumn="0" w:oddVBand="0" w:evenVBand="0" w:oddHBand="1" w:evenHBand="0" w:firstRowFirstColumn="0" w:firstRowLastColumn="0" w:lastRowFirstColumn="0" w:lastRowLastColumn="0"/>
-        </w:trPr>
-        <w:tc>
-          <w:tcPr>
-            <w:cnfStyle w:val="001000000000" w:firstRow="0" w:lastRow="0" w:firstColumn="1" w:lastColumn="0" w:oddVBand="0" w:evenVBand="0" w:oddHBand="0" w:evenHBand="0" w:firstRowFirstColumn="0" w:firstRowLastColumn="0" w:lastRowFirstColumn="0" w:lastRowLastColumn="0"/>
-            <w:tcW w:w="3020" w:type="dxa"/>
-          </w:tcPr>
-          <w:p>
-            <w:r>
-              <w:t>1.2</w:t>
-            </w:r>
-          </w:p>
-        </w:tc>
-        <w:tc>
-          <w:tcPr>
-            <w:tcW w:w="3021" w:type="dxa"/>
-          </w:tcPr>
-          <w:p>
-            <w:pPr>
-              <w:cnfStyle w:val="000000100000" w:firstRow="0" w:lastRow="0" w:firstColumn="0" w:lastColumn="0" w:oddVBand="0" w:evenVBand="0" w:oddHBand="1" w:evenHBand="0" w:firstRowFirstColumn="0" w:firstRowLastColumn="0" w:lastRowFirstColumn="0" w:lastRowLastColumn="0"/>
-            </w:pPr>
-            <w:r>
-              <w:t>Ajout des captures d’écran</w:t>
-            </w:r>
-          </w:p>
-        </w:tc>
-        <w:tc>
-          <w:tcPr>
-            <w:tcW w:w="3021" w:type="dxa"/>
-          </w:tcPr>
-          <w:p>
-            <w:pPr>
-              <w:cnfStyle w:val="000000100000" w:firstRow="0" w:lastRow="0" w:firstColumn="0" w:lastColumn="0" w:oddVBand="0" w:evenVBand="0" w:oddHBand="1" w:evenHBand="0" w:firstRowFirstColumn="0" w:firstRowLastColumn="0" w:lastRowFirstColumn="0" w:lastRowLastColumn="0"/>
-            </w:pPr>
-            <w:r>
-              <w:t>05</w:t>
-            </w:r>
-            <w:r>
-              <w:t>.0</w:t>
-            </w:r>
-            <w:r>
-              <w:t>6</w:t>
-            </w:r>
-            <w:r>
-              <w:t>.2018</w:t>
-            </w:r>
-          </w:p>
-        </w:tc>
-      </w:tr>
-      <w:tr>
-        <w:tc>
-          <w:tcPr>
-            <w:cnfStyle w:val="001000000000" w:firstRow="0" w:lastRow="0" w:firstColumn="1" w:lastColumn="0" w:oddVBand="0" w:evenVBand="0" w:oddHBand="0" w:evenHBand="0" w:firstRowFirstColumn="0" w:firstRowLastColumn="0" w:lastRowFirstColumn="0" w:lastRowLastColumn="0"/>
-            <w:tcW w:w="3020" w:type="dxa"/>
-          </w:tcPr>
-          <w:p>
-            <w:r>
-              <w:t>1.3</w:t>
-            </w:r>
-          </w:p>
-        </w:tc>
-        <w:tc>
-          <w:tcPr>
-            <w:tcW w:w="3021" w:type="dxa"/>
-          </w:tcPr>
-          <w:p>
-            <w:pPr>
-              <w:cnfStyle w:val="000000000000" w:firstRow="0" w:lastRow="0" w:firstColumn="0" w:lastColumn="0" w:oddVBand="0" w:evenVBand="0" w:oddHBand="0" w:evenHBand="0" w:firstRowFirstColumn="0" w:firstRowLastColumn="0" w:lastRowFirstColumn="0" w:lastRowLastColumn="0"/>
-            </w:pPr>
-            <w:r>
-              <w:t>Ajout du tutoriel</w:t>
-            </w:r>
-          </w:p>
-        </w:tc>
-        <w:tc>
-          <w:tcPr>
-            <w:tcW w:w="3021" w:type="dxa"/>
-          </w:tcPr>
-          <w:p>
-            <w:pPr>
-              <w:cnfStyle w:val="000000000000" w:firstRow="0" w:lastRow="0" w:firstColumn="0" w:lastColumn="0" w:oddVBand="0" w:evenVBand="0" w:oddHBand="0" w:evenHBand="0" w:firstRowFirstColumn="0" w:firstRowLastColumn="0" w:lastRowFirstColumn="0" w:lastRowLastColumn="0"/>
-            </w:pPr>
-            <w:r>
-              <w:t>05.06</w:t>
-            </w:r>
-            <w:r>
-              <w:t>.2018</w:t>
-            </w:r>
-          </w:p>
-        </w:tc>
-      </w:tr>
-    </w:tbl>
-    <w:p>
-      <w:pPr>
         <w:pStyle w:val="Titre1"/>
       </w:pPr>
     </w:p>
@@ -4947,32 +4671,31 @@
       <w:pPr>
         <w:pStyle w:val="Titre1"/>
       </w:pPr>
-      <w:bookmarkStart w:id="4" w:name="_Toc515969798"/>
+      <w:bookmarkStart w:id="0" w:name="_Toc515969798"/>
       <w:r>
         <w:lastRenderedPageBreak/>
         <w:t>Introduction</w:t>
       </w:r>
-      <w:bookmarkEnd w:id="4"/>
+      <w:bookmarkEnd w:id="0"/>
     </w:p>
     <w:p>
       <w:pPr>
         <w:pStyle w:val="Titre2"/>
       </w:pPr>
-      <w:bookmarkStart w:id="5" w:name="_Toc514745165"/>
-      <w:bookmarkStart w:id="6" w:name="_Toc515969799"/>
-      <w:r>
-        <w:t>Présentation d</w:t>
-      </w:r>
-      <w:bookmarkEnd w:id="5"/>
-      <w:r>
-        <w:t>e l’application</w:t>
-      </w:r>
-      <w:bookmarkEnd w:id="6"/>
+      <w:r>
+        <w:t>Présentation du document</w:t>
+      </w:r>
     </w:p>
     <w:p>
-      <w:pPr>
-        <w:jc w:val="both"/>
-      </w:pPr>
+      <w:r>
+        <w:t>Ce manuel vous permettra de comprendre comment correctement installer et utiliser l’application «</w:t>
+      </w:r>
+      <w:r>
+        <w:rPr>
+          <w:i/>
+        </w:rPr>
+        <w:t> </w:t>
+      </w:r>
       <w:proofErr w:type="spellStart"/>
       <w:r>
         <w:rPr>
@@ -4988,24 +4711,95 @@
         <w:t xml:space="preserve"> cloner</w:t>
       </w:r>
       <w:r>
-        <w:t xml:space="preserve"> est un programme de reconnaissance de position de main destiné à des </w:t>
-      </w:r>
-      <w:r>
-        <w:t xml:space="preserve">fins </w:t>
-      </w:r>
-      <w:r>
-        <w:t>d’apprentissage. Il permet à l’utilisateur de créer des positions de doigts ou de tester ses connaissances en tentant de copier une position donnée.</w:t>
+        <w:t> ».</w:t>
       </w:r>
     </w:p>
     <w:p>
       <w:pPr>
         <w:pStyle w:val="Titre2"/>
       </w:pPr>
-      <w:bookmarkStart w:id="7" w:name="_Toc515969800"/>
+      <w:bookmarkStart w:id="1" w:name="_Toc514745165"/>
+      <w:bookmarkStart w:id="2" w:name="_Toc515969799"/>
+      <w:bookmarkStart w:id="3" w:name="OLE_LINK1"/>
+      <w:bookmarkStart w:id="4" w:name="OLE_LINK2"/>
+      <w:r>
+        <w:t>Présentation d</w:t>
+      </w:r>
+      <w:bookmarkEnd w:id="1"/>
+      <w:r>
+        <w:t>e l’application</w:t>
+      </w:r>
+      <w:bookmarkEnd w:id="2"/>
+    </w:p>
+    <w:bookmarkEnd w:id="3"/>
+    <w:bookmarkEnd w:id="4"/>
+    <w:p>
+      <w:pPr>
+        <w:jc w:val="both"/>
+      </w:pPr>
+      <w:r>
+        <w:t>«</w:t>
+      </w:r>
+      <w:r>
+        <w:rPr>
+          <w:i/>
+        </w:rPr>
+        <w:t> </w:t>
+      </w:r>
+      <w:proofErr w:type="spellStart"/>
+      <w:r>
+        <w:rPr>
+          <w:i/>
+        </w:rPr>
+        <w:t>Finger’s</w:t>
+      </w:r>
+      <w:proofErr w:type="spellEnd"/>
+      <w:r>
+        <w:rPr>
+          <w:i/>
+        </w:rPr>
+        <w:t xml:space="preserve"> cloner</w:t>
+      </w:r>
+      <w:r>
+        <w:rPr>
+          <w:i/>
+        </w:rPr>
+        <w:t> </w:t>
+      </w:r>
+      <w:r>
+        <w:t>»</w:t>
+      </w:r>
+      <w:r>
+        <w:t xml:space="preserve"> est un programme de reconnaissance de position de main destiné à des </w:t>
+      </w:r>
+      <w:r>
+        <w:t xml:space="preserve">fins </w:t>
+      </w:r>
+      <w:r>
+        <w:t>d’apprentissage</w:t>
+      </w:r>
+      <w:r>
+        <w:t xml:space="preserve"> et de rééducation</w:t>
+      </w:r>
+      <w:r>
+        <w:t xml:space="preserve">. Il permet à l’utilisateur </w:t>
+      </w:r>
+      <w:r>
+        <w:t>de sauvegarder</w:t>
+      </w:r>
+      <w:r>
+        <w:t xml:space="preserve"> des positions de doigts ou de tester ses connaissances en tentant de copier une position donnée.</w:t>
+      </w:r>
+    </w:p>
+    <w:p>
+      <w:pPr>
+        <w:pStyle w:val="Titre2"/>
+      </w:pPr>
+      <w:bookmarkStart w:id="5" w:name="_Toc515969800"/>
       <w:r>
         <w:t>Comment ça marche ?</w:t>
       </w:r>
-      <w:bookmarkEnd w:id="7"/>
+      <w:bookmarkEnd w:id="5"/>
     </w:p>
     <w:p>
       <w:r>
@@ -5046,10 +4840,102 @@
       <w:pPr>
         <w:pStyle w:val="Titre1"/>
       </w:pPr>
-      <w:bookmarkStart w:id="8" w:name="_Toc515969801"/>
+      <w:bookmarkStart w:id="6" w:name="_Toc515969801"/>
+      <w:bookmarkStart w:id="7" w:name="OLE_LINK3"/>
+      <w:bookmarkStart w:id="8" w:name="OLE_LINK4"/>
       <w:r>
         <w:lastRenderedPageBreak/>
-        <w:t xml:space="preserve">Comment utiliser </w:t>
+        <w:t xml:space="preserve">Comment installer </w:t>
+      </w:r>
+      <w:r>
+        <w:t xml:space="preserve">le </w:t>
+      </w:r>
+      <w:proofErr w:type="spellStart"/>
+      <w:r>
+        <w:t>Leap</w:t>
+      </w:r>
+      <w:proofErr w:type="spellEnd"/>
+      <w:r>
+        <w:t xml:space="preserve"> Motion</w:t>
+      </w:r>
+    </w:p>
+    <w:p>
+      <w:r>
+        <w:t xml:space="preserve">Avant toute chose, il nécessaire de connecter le </w:t>
+      </w:r>
+      <w:proofErr w:type="spellStart"/>
+      <w:r>
+        <w:rPr>
+          <w:i/>
+        </w:rPr>
+        <w:t>Leap</w:t>
+      </w:r>
+      <w:proofErr w:type="spellEnd"/>
+      <w:r>
+        <w:rPr>
+          <w:i/>
+        </w:rPr>
+        <w:t xml:space="preserve"> Motion</w:t>
+      </w:r>
+      <w:r>
+        <w:t xml:space="preserve"> à l’ordinateur. Pour ce faire, brancher le câble fournit avec l’appareil à l’ordinateur. L’autre extrémité se branche sur le côté du capteur.</w:t>
+      </w:r>
+    </w:p>
+    <w:p>
+      <w:r>
+        <w:t xml:space="preserve">Suite à cela, il faut télécharger le programme qui permet à l’ordinateur de reconnaitre le </w:t>
+      </w:r>
+      <w:proofErr w:type="spellStart"/>
+      <w:r>
+        <w:rPr>
+          <w:i/>
+        </w:rPr>
+        <w:t>Leap</w:t>
+      </w:r>
+      <w:proofErr w:type="spellEnd"/>
+      <w:r>
+        <w:rPr>
+          <w:i/>
+        </w:rPr>
+        <w:t xml:space="preserve"> Motion</w:t>
+      </w:r>
+      <w:r>
+        <w:t xml:space="preserve">. Il est disponible en suivant le lien suivant : </w:t>
+      </w:r>
+      <w:hyperlink r:id="rId10" w:history="1">
+        <w:r>
+          <w:rPr>
+            <w:rStyle w:val="Lienhypertexte"/>
+          </w:rPr>
+          <w:t>https://www.leapmotion.com/setup/desktop/windows</w:t>
+        </w:r>
+      </w:hyperlink>
+    </w:p>
+    <w:p>
+      <w:r>
+        <w:t xml:space="preserve">Après avoir installé le programme téléchargé, le </w:t>
+      </w:r>
+      <w:proofErr w:type="spellStart"/>
+      <w:r>
+        <w:rPr>
+          <w:i/>
+        </w:rPr>
+        <w:t>Leap</w:t>
+      </w:r>
+      <w:proofErr w:type="spellEnd"/>
+      <w:r>
+        <w:rPr>
+          <w:i/>
+        </w:rPr>
+        <w:t xml:space="preserve"> Motion </w:t>
+      </w:r>
+      <w:r>
+        <w:t>devrait être utilisable.</w:t>
+      </w:r>
+    </w:p>
+    <w:p>
+      <w:r>
+        <w:t xml:space="preserve">Si l’appareil est bien reconnu par l’ordinateur, </w:t>
       </w:r>
       <w:proofErr w:type="spellStart"/>
       <w:r>
@@ -5063,15 +4949,72 @@
         <w:rPr>
           <w:i/>
         </w:rPr>
+        <w:t xml:space="preserve"> cloner</w:t>
+      </w:r>
+      <w:r>
+        <w:t xml:space="preserve"> peut être lancé. En passant sa main au-dessus du capteur, </w:t>
+      </w:r>
+      <w:proofErr w:type="spellStart"/>
+      <w:r>
+        <w:rPr>
+          <w:i/>
+        </w:rPr>
+        <w:t>Finger’s</w:t>
+      </w:r>
+      <w:proofErr w:type="spellEnd"/>
+      <w:r>
+        <w:rPr>
+          <w:i/>
+        </w:rPr>
+        <w:t xml:space="preserve"> </w:t>
+      </w:r>
+      <w:r>
+        <w:rPr>
+          <w:i/>
+        </w:rPr>
+        <w:t>cloner</w:t>
+      </w:r>
+      <w:r>
+        <w:t xml:space="preserve"> </w:t>
+      </w:r>
+      <w:r>
+        <w:t>devrait</w:t>
+      </w:r>
+      <w:r>
+        <w:t xml:space="preserve"> l’afficher sur la gauche de l’application.</w:t>
+      </w:r>
+    </w:p>
+    <w:p>
+      <w:pPr>
+        <w:pStyle w:val="Titre1"/>
+      </w:pPr>
+      <w:r>
+        <w:lastRenderedPageBreak/>
+        <w:t xml:space="preserve">Comment utiliser </w:t>
+      </w:r>
+      <w:proofErr w:type="spellStart"/>
+      <w:r>
+        <w:rPr>
+          <w:i/>
+        </w:rPr>
+        <w:t>Finger’s</w:t>
+      </w:r>
+      <w:proofErr w:type="spellEnd"/>
+      <w:r>
+        <w:rPr>
+          <w:i/>
+        </w:rPr>
         <w:t xml:space="preserve"> Cloner</w:t>
       </w:r>
-      <w:bookmarkEnd w:id="8"/>
+      <w:bookmarkEnd w:id="6"/>
     </w:p>
     <w:p>
       <w:pPr>
         <w:pStyle w:val="Titre2"/>
       </w:pPr>
       <w:bookmarkStart w:id="9" w:name="_Toc515969802"/>
+      <w:bookmarkEnd w:id="7"/>
+      <w:bookmarkEnd w:id="8"/>
       <w:r>
         <w:t>Enregistrer une nouvelle position</w:t>
       </w:r>
@@ -5087,25 +5030,7 @@
         </w:numPr>
       </w:pPr>
       <w:r>
-        <w:t>Cliquez sur le bouton « </w:t>
-      </w:r>
-      <w:r>
-        <w:rPr>
-          <w:b/>
-          <w:i/>
-          <w:color w:val="95BCF2"/>
-        </w:rPr>
-        <w:t>Enregistrer une nouvelle position</w:t>
-      </w:r>
-      <w:r>
-        <w:t> ».</w:t>
-      </w:r>
-      <w:r>
-        <w:pict>
-          <v:shape id="_x0000_i1025" type="#_x0000_t75" style="width:453.15pt;height:286.45pt">
-            <v:imagedata r:id="rId10" o:title="frmMain-selected"/>
-          </v:shape>
-        </w:pict>
+        <w:t>Positionnez votre main dans la position que vous souhaitez enregistrer.</w:t>
       </w:r>
     </w:p>
     <w:p>
@@ -5118,7 +5043,7 @@
         </w:numPr>
       </w:pPr>
       <w:r>
-        <w:t xml:space="preserve">Entrez un nom dans la </w:t>
+        <w:t>Cliquez sur le bouton « </w:t>
       </w:r>
       <w:r>
         <w:rPr>
@@ -5126,15 +5051,21 @@
           <w:i/>
           <w:color w:val="95BCF2"/>
         </w:rPr>
-        <w:t>zone de texte</w:t>
+        <w:t>Enregistrer une nouvelle position</w:t>
+      </w:r>
+      <w:r>
+        <w:t> »</w:t>
+      </w:r>
+      <w:r>
+        <w:t xml:space="preserve"> ou simplement appuyez sur la touche « Enter »</w:t>
       </w:r>
       <w:r>
         <w:t>.</w:t>
       </w:r>
       <w:r>
         <w:pict>
-          <v:shape id="_x0000_i1026" type="#_x0000_t75" style="width:268.5pt;height:339pt">
-            <v:imagedata r:id="rId11" o:title="frmCreate-selected"/>
+          <v:shape id="_x0000_i1025" type="#_x0000_t75" style="width:453.15pt;height:286.45pt">
+            <v:imagedata r:id="rId11" o:title="frmMain-selected"/>
           </v:shape>
         </w:pict>
       </w:r>
@@ -5150,7 +5081,13 @@
       </w:pPr>
       <w:r>
         <w:lastRenderedPageBreak/>
-        <w:t xml:space="preserve">Une fois la position désirée, cliquez sur </w:t>
+        <w:t xml:space="preserve">Entrez un nom </w:t>
+      </w:r>
+      <w:r>
+        <w:t xml:space="preserve">de position </w:t>
+      </w:r>
+      <w:r>
+        <w:t xml:space="preserve">dans la </w:t>
       </w:r>
       <w:r>
         <w:rPr>
@@ -5158,15 +5095,15 @@
           <w:i/>
           <w:color w:val="95BCF2"/>
         </w:rPr>
-        <w:t>Valider</w:t>
-      </w:r>
-      <w:r>
-        <w:t xml:space="preserve"> pour terminer.</w:t>
+        <w:t>zone de texte</w:t>
+      </w:r>
+      <w:r>
+        <w:t>.</w:t>
       </w:r>
       <w:r>
         <w:pict>
-          <v:shape id="_x0000_i1027" type="#_x0000_t75" style="width:268.5pt;height:339pt">
-            <v:imagedata r:id="rId12" o:title="frmCreate-selected-2"/>
+          <v:shape id="_x0000_i1026" type="#_x0000_t75" style="width:268.5pt;height:339pt">
+            <v:imagedata r:id="rId12" o:title="frmCreate-selected"/>
           </v:shape>
         </w:pict>
       </w:r>
@@ -5181,6 +5118,68 @@
         </w:numPr>
       </w:pPr>
       <w:r>
+        <w:lastRenderedPageBreak/>
+        <w:t>C</w:t>
+      </w:r>
+      <w:r>
+        <w:t xml:space="preserve">liquez sur </w:t>
+      </w:r>
+      <w:r>
+        <w:rPr>
+          <w:b/>
+          <w:i/>
+          <w:color w:val="95BCF2"/>
+        </w:rPr>
+        <w:t>Valider</w:t>
+      </w:r>
+      <w:r>
+        <w:t>. Une nouvelle fenêtre s’ouvre</w:t>
+      </w:r>
+      <w:r>
+        <w:t>.</w:t>
+      </w:r>
+      <w:r>
+        <w:pict>
+          <v:shape id="_x0000_i1027" type="#_x0000_t75" style="width:268.5pt;height:339pt;mso-position-horizontal:absolute;mso-position-horizontal-relative:text;mso-position-vertical:absolute;mso-position-vertical-relative:text;mso-width-relative:page;mso-height-relative:page">
+            <v:imagedata r:id="rId13" o:title="frmCreate-selected-2"/>
+          </v:shape>
+        </w:pict>
+      </w:r>
+    </w:p>
+    <w:p>
+      <w:pPr>
+        <w:pStyle w:val="Paragraphedeliste"/>
+        <w:keepNext/>
+        <w:numPr>
+          <w:ilvl w:val="0"/>
+          <w:numId w:val="1"/>
+        </w:numPr>
+      </w:pPr>
+      <w:r>
+        <w:t xml:space="preserve">Ajoutez une description à votre position, puis cliquez sur </w:t>
+      </w:r>
+      <w:r>
+        <w:rPr>
+          <w:b/>
+          <w:i/>
+          <w:color w:val="95BCF2"/>
+        </w:rPr>
+        <w:t>enregistrer la position</w:t>
+      </w:r>
+      <w:r>
+        <w:t>.</w:t>
+      </w:r>
+    </w:p>
+    <w:p>
+      <w:pPr>
+        <w:pStyle w:val="Paragraphedeliste"/>
+        <w:keepNext/>
+        <w:numPr>
+          <w:ilvl w:val="0"/>
+          <w:numId w:val="1"/>
+        </w:numPr>
+      </w:pPr>
+      <w:r>
         <w:t xml:space="preserve">Vous pouvez dorénavant trouver votre position dans le </w:t>
       </w:r>
       <w:r>
@@ -5192,19 +5191,30 @@
         <w:t>menu déroulant</w:t>
       </w:r>
       <w:r>
-        <w:t xml:space="preserve"> en bas à droite de la fenêtre principale.</w:t>
+        <w:t xml:space="preserve"> en bas à </w:t>
+      </w:r>
+      <w:r>
+        <w:t>gauche</w:t>
+      </w:r>
+      <w:r>
+        <w:t xml:space="preserve"> de la fenêtre principale.</w:t>
       </w:r>
       <w:r>
         <w:pict>
           <v:shape id="_x0000_i1028" type="#_x0000_t75" style="width:453.15pt;height:286.45pt">
-            <v:imagedata r:id="rId13" o:title="frmMain-selected-2"/>
+            <v:imagedata r:id="rId14" o:title="frmMain-selected-2"/>
           </v:shape>
         </w:pict>
       </w:r>
+      <w:bookmarkStart w:id="10" w:name="_GoBack"/>
+      <w:bookmarkEnd w:id="10"/>
+      <w:r>
+        <w:t xml:space="preserve"> </w:t>
+      </w:r>
     </w:p>
     <w:sectPr>
-      <w:headerReference w:type="default" r:id="rId14"/>
-      <w:footerReference w:type="default" r:id="rId15"/>
+      <w:headerReference w:type="default" r:id="rId15"/>
+      <w:footerReference w:type="default" r:id="rId16"/>
       <w:pgSz w:w="11906" w:h="16838"/>
       <w:pgMar w:top="1417" w:right="1417" w:bottom="1417" w:left="1417" w:header="708" w:footer="708" w:gutter="0"/>
       <w:pgNumType w:start="0"/>
@@ -5330,7 +5340,13 @@
       <w:pStyle w:val="En-tte"/>
     </w:pPr>
     <w:r>
-      <w:t>TPI 2018</w:t>
+      <w:t>TPI</w:t>
+    </w:r>
+    <w:r>
+      <w:t xml:space="preserve"> Juin</w:t>
+    </w:r>
+    <w:r>
+      <w:t xml:space="preserve"> 2018</w:t>
     </w:r>
     <w:r>
       <w:ptab w:relativeTo="margin" w:alignment="center" w:leader="none"/>
@@ -5891,10 +5907,31 @@
       <w:szCs w:val="26"/>
     </w:rPr>
   </w:style>
+  <w:style w:type="paragraph" w:styleId="Titre3">
+    <w:name w:val="heading 3"/>
+    <w:basedOn w:val="Normal"/>
+    <w:next w:val="Normal"/>
+    <w:link w:val="Titre3Car"/>
+    <w:uiPriority w:val="9"/>
+    <w:unhideWhenUsed/>
+    <w:qFormat/>
+    <w:rsid w:val="00CB6BD9"/>
+    <w:pPr>
+      <w:keepNext/>
+      <w:keepLines/>
+      <w:spacing w:before="40" w:after="0"/>
+      <w:outlineLvl w:val="2"/>
+    </w:pPr>
+    <w:rPr>
+      <w:rFonts w:asciiTheme="majorHAnsi" w:eastAsiaTheme="majorEastAsia" w:hAnsiTheme="majorHAnsi" w:cstheme="majorBidi"/>
+      <w:color w:val="1F4D78" w:themeColor="accent1" w:themeShade="7F"/>
+      <w:sz w:val="24"/>
+      <w:szCs w:val="24"/>
+    </w:rPr>
+  </w:style>
   <w:style w:type="character" w:default="1" w:styleId="Policepardfaut">
     <w:name w:val="Default Paragraph Font"/>
     <w:uiPriority w:val="1"/>
-    <w:semiHidden/>
     <w:unhideWhenUsed/>
   </w:style>
   <w:style w:type="table" w:default="1" w:styleId="TableauNormal">
@@ -6543,6 +6580,19 @@
       <w:contextualSpacing/>
     </w:pPr>
   </w:style>
+  <w:style w:type="character" w:customStyle="1" w:styleId="Titre3Car">
+    <w:name w:val="Titre 3 Car"/>
+    <w:basedOn w:val="Policepardfaut"/>
+    <w:link w:val="Titre3"/>
+    <w:uiPriority w:val="9"/>
+    <w:rsid w:val="00CB6BD9"/>
+    <w:rPr>
+      <w:rFonts w:asciiTheme="majorHAnsi" w:eastAsiaTheme="majorEastAsia" w:hAnsiTheme="majorHAnsi" w:cstheme="majorBidi"/>
+      <w:color w:val="1F4D78" w:themeColor="accent1" w:themeShade="7F"/>
+      <w:sz w:val="24"/>
+      <w:szCs w:val="24"/>
+    </w:rPr>
+  </w:style>
 </w:styles>
 </file>
 
@@ -6831,7 +6881,7 @@
 </file>
 
 <file path=customXml/itemProps2.xml><?xml version="1.0" encoding="utf-8"?>
-<ds:datastoreItem xmlns:ds="http://schemas.openxmlformats.org/officeDocument/2006/customXml" ds:itemID="{A020CFD6-2E56-4FF8-8283-3A6081B881BF}">
+<ds:datastoreItem xmlns:ds="http://schemas.openxmlformats.org/officeDocument/2006/customXml" ds:itemID="{61B66C3C-4666-4247-A4A4-3E7FA72505A7}">
   <ds:schemaRefs>
     <ds:schemaRef ds:uri="http://schemas.openxmlformats.org/officeDocument/2006/bibliography"/>
   </ds:schemaRefs>

</xml_diff>

<commit_message>
end of day 6
</commit_message>
<xml_diff>
--- a/documentation/manuel-utilisateur.docx
+++ b/documentation/manuel-utilisateur.docx
@@ -4221,13 +4221,13 @@
           <w:r>
             <w:fldChar w:fldCharType="separate"/>
           </w:r>
-          <w:hyperlink w:anchor="_Toc515969797" w:history="1">
+          <w:hyperlink w:anchor="_Toc516472187" w:history="1">
             <w:r>
               <w:rPr>
                 <w:rStyle w:val="Lienhypertexte"/>
                 <w:noProof/>
               </w:rPr>
-              <w:t>Historique des versions</w:t>
+              <w:t>Introduction</w:t>
             </w:r>
             <w:r>
               <w:rPr>
@@ -4248,7 +4248,217 @@
                 <w:noProof/>
                 <w:webHidden/>
               </w:rPr>
-              <w:instrText xml:space="preserve"> PAGEREF _Toc515969797 \h </w:instrText>
+              <w:instrText xml:space="preserve"> PAGEREF _Toc516472187 \h </w:instrText>
+            </w:r>
+            <w:r>
+              <w:rPr>
+                <w:noProof/>
+                <w:webHidden/>
+              </w:rPr>
+            </w:r>
+            <w:r>
+              <w:rPr>
+                <w:noProof/>
+                <w:webHidden/>
+              </w:rPr>
+              <w:fldChar w:fldCharType="separate"/>
+            </w:r>
+            <w:r>
+              <w:rPr>
+                <w:noProof/>
+                <w:webHidden/>
+              </w:rPr>
+              <w:t>2</w:t>
+            </w:r>
+            <w:r>
+              <w:rPr>
+                <w:noProof/>
+                <w:webHidden/>
+              </w:rPr>
+              <w:fldChar w:fldCharType="end"/>
+            </w:r>
+          </w:hyperlink>
+        </w:p>
+        <w:p>
+          <w:pPr>
+            <w:pStyle w:val="TM2"/>
+            <w:tabs>
+              <w:tab w:val="right" w:leader="dot" w:pos="9062"/>
+            </w:tabs>
+            <w:rPr>
+              <w:rFonts w:eastAsiaTheme="minorEastAsia"/>
+              <w:noProof/>
+              <w:lang w:eastAsia="fr-CH"/>
+            </w:rPr>
+          </w:pPr>
+          <w:hyperlink w:anchor="_Toc516472188" w:history="1">
+            <w:r>
+              <w:rPr>
+                <w:rStyle w:val="Lienhypertexte"/>
+                <w:noProof/>
+              </w:rPr>
+              <w:t>Présentation du document</w:t>
+            </w:r>
+            <w:r>
+              <w:rPr>
+                <w:noProof/>
+                <w:webHidden/>
+              </w:rPr>
+              <w:tab/>
+            </w:r>
+            <w:r>
+              <w:rPr>
+                <w:noProof/>
+                <w:webHidden/>
+              </w:rPr>
+              <w:fldChar w:fldCharType="begin"/>
+            </w:r>
+            <w:r>
+              <w:rPr>
+                <w:noProof/>
+                <w:webHidden/>
+              </w:rPr>
+              <w:instrText xml:space="preserve"> PAGEREF _Toc516472188 \h </w:instrText>
+            </w:r>
+            <w:r>
+              <w:rPr>
+                <w:noProof/>
+                <w:webHidden/>
+              </w:rPr>
+            </w:r>
+            <w:r>
+              <w:rPr>
+                <w:noProof/>
+                <w:webHidden/>
+              </w:rPr>
+              <w:fldChar w:fldCharType="separate"/>
+            </w:r>
+            <w:r>
+              <w:rPr>
+                <w:noProof/>
+                <w:webHidden/>
+              </w:rPr>
+              <w:t>2</w:t>
+            </w:r>
+            <w:r>
+              <w:rPr>
+                <w:noProof/>
+                <w:webHidden/>
+              </w:rPr>
+              <w:fldChar w:fldCharType="end"/>
+            </w:r>
+          </w:hyperlink>
+        </w:p>
+        <w:p>
+          <w:pPr>
+            <w:pStyle w:val="TM2"/>
+            <w:tabs>
+              <w:tab w:val="right" w:leader="dot" w:pos="9062"/>
+            </w:tabs>
+            <w:rPr>
+              <w:rFonts w:eastAsiaTheme="minorEastAsia"/>
+              <w:noProof/>
+              <w:lang w:eastAsia="fr-CH"/>
+            </w:rPr>
+          </w:pPr>
+          <w:hyperlink w:anchor="_Toc516472189" w:history="1">
+            <w:r>
+              <w:rPr>
+                <w:rStyle w:val="Lienhypertexte"/>
+                <w:noProof/>
+              </w:rPr>
+              <w:t>Présentation de l’application</w:t>
+            </w:r>
+            <w:r>
+              <w:rPr>
+                <w:noProof/>
+                <w:webHidden/>
+              </w:rPr>
+              <w:tab/>
+            </w:r>
+            <w:r>
+              <w:rPr>
+                <w:noProof/>
+                <w:webHidden/>
+              </w:rPr>
+              <w:fldChar w:fldCharType="begin"/>
+            </w:r>
+            <w:r>
+              <w:rPr>
+                <w:noProof/>
+                <w:webHidden/>
+              </w:rPr>
+              <w:instrText xml:space="preserve"> PAGEREF _Toc516472189 \h </w:instrText>
+            </w:r>
+            <w:r>
+              <w:rPr>
+                <w:noProof/>
+                <w:webHidden/>
+              </w:rPr>
+            </w:r>
+            <w:r>
+              <w:rPr>
+                <w:noProof/>
+                <w:webHidden/>
+              </w:rPr>
+              <w:fldChar w:fldCharType="separate"/>
+            </w:r>
+            <w:r>
+              <w:rPr>
+                <w:noProof/>
+                <w:webHidden/>
+              </w:rPr>
+              <w:t>2</w:t>
+            </w:r>
+            <w:r>
+              <w:rPr>
+                <w:noProof/>
+                <w:webHidden/>
+              </w:rPr>
+              <w:fldChar w:fldCharType="end"/>
+            </w:r>
+          </w:hyperlink>
+        </w:p>
+        <w:p>
+          <w:pPr>
+            <w:pStyle w:val="TM2"/>
+            <w:tabs>
+              <w:tab w:val="right" w:leader="dot" w:pos="9062"/>
+            </w:tabs>
+            <w:rPr>
+              <w:rFonts w:eastAsiaTheme="minorEastAsia"/>
+              <w:noProof/>
+              <w:lang w:eastAsia="fr-CH"/>
+            </w:rPr>
+          </w:pPr>
+          <w:hyperlink w:anchor="_Toc516472190" w:history="1">
+            <w:r>
+              <w:rPr>
+                <w:rStyle w:val="Lienhypertexte"/>
+                <w:noProof/>
+              </w:rPr>
+              <w:t>Comment ça marche ?</w:t>
+            </w:r>
+            <w:r>
+              <w:rPr>
+                <w:noProof/>
+                <w:webHidden/>
+              </w:rPr>
+              <w:tab/>
+            </w:r>
+            <w:r>
+              <w:rPr>
+                <w:noProof/>
+                <w:webHidden/>
+              </w:rPr>
+              <w:fldChar w:fldCharType="begin"/>
+            </w:r>
+            <w:r>
+              <w:rPr>
+                <w:noProof/>
+                <w:webHidden/>
+              </w:rPr>
+              <w:instrText xml:space="preserve"> PAGEREF _Toc516472190 \h </w:instrText>
             </w:r>
             <w:r>
               <w:rPr>
@@ -4291,13 +4501,13 @@
               <w:lang w:eastAsia="fr-CH"/>
             </w:rPr>
           </w:pPr>
-          <w:hyperlink w:anchor="_Toc515969798" w:history="1">
+          <w:hyperlink w:anchor="_Toc516472191" w:history="1">
             <w:r>
               <w:rPr>
                 <w:rStyle w:val="Lienhypertexte"/>
                 <w:noProof/>
               </w:rPr>
-              <w:t>Introduction</w:t>
+              <w:t>Comment installer le Leap Motion</w:t>
             </w:r>
             <w:r>
               <w:rPr>
@@ -4318,147 +4528,7 @@
                 <w:noProof/>
                 <w:webHidden/>
               </w:rPr>
-              <w:instrText xml:space="preserve"> PAGEREF _Toc515969798 \h </w:instrText>
-            </w:r>
-            <w:r>
-              <w:rPr>
-                <w:noProof/>
-                <w:webHidden/>
-              </w:rPr>
-            </w:r>
-            <w:r>
-              <w:rPr>
-                <w:noProof/>
-                <w:webHidden/>
-              </w:rPr>
-              <w:fldChar w:fldCharType="separate"/>
-            </w:r>
-            <w:r>
-              <w:rPr>
-                <w:noProof/>
-                <w:webHidden/>
-              </w:rPr>
-              <w:t>3</w:t>
-            </w:r>
-            <w:r>
-              <w:rPr>
-                <w:noProof/>
-                <w:webHidden/>
-              </w:rPr>
-              <w:fldChar w:fldCharType="end"/>
-            </w:r>
-          </w:hyperlink>
-        </w:p>
-        <w:p>
-          <w:pPr>
-            <w:pStyle w:val="TM2"/>
-            <w:tabs>
-              <w:tab w:val="right" w:leader="dot" w:pos="9062"/>
-            </w:tabs>
-            <w:rPr>
-              <w:rFonts w:eastAsiaTheme="minorEastAsia"/>
-              <w:noProof/>
-              <w:lang w:eastAsia="fr-CH"/>
-            </w:rPr>
-          </w:pPr>
-          <w:hyperlink w:anchor="_Toc515969799" w:history="1">
-            <w:r>
-              <w:rPr>
-                <w:rStyle w:val="Lienhypertexte"/>
-                <w:noProof/>
-              </w:rPr>
-              <w:t>Présentation de l’application</w:t>
-            </w:r>
-            <w:r>
-              <w:rPr>
-                <w:noProof/>
-                <w:webHidden/>
-              </w:rPr>
-              <w:tab/>
-            </w:r>
-            <w:r>
-              <w:rPr>
-                <w:noProof/>
-                <w:webHidden/>
-              </w:rPr>
-              <w:fldChar w:fldCharType="begin"/>
-            </w:r>
-            <w:r>
-              <w:rPr>
-                <w:noProof/>
-                <w:webHidden/>
-              </w:rPr>
-              <w:instrText xml:space="preserve"> PAGEREF _Toc515969799 \h </w:instrText>
-            </w:r>
-            <w:r>
-              <w:rPr>
-                <w:noProof/>
-                <w:webHidden/>
-              </w:rPr>
-            </w:r>
-            <w:r>
-              <w:rPr>
-                <w:noProof/>
-                <w:webHidden/>
-              </w:rPr>
-              <w:fldChar w:fldCharType="separate"/>
-            </w:r>
-            <w:r>
-              <w:rPr>
-                <w:noProof/>
-                <w:webHidden/>
-              </w:rPr>
-              <w:t>3</w:t>
-            </w:r>
-            <w:r>
-              <w:rPr>
-                <w:noProof/>
-                <w:webHidden/>
-              </w:rPr>
-              <w:fldChar w:fldCharType="end"/>
-            </w:r>
-          </w:hyperlink>
-        </w:p>
-        <w:p>
-          <w:pPr>
-            <w:pStyle w:val="TM2"/>
-            <w:tabs>
-              <w:tab w:val="right" w:leader="dot" w:pos="9062"/>
-            </w:tabs>
-            <w:rPr>
-              <w:rFonts w:eastAsiaTheme="minorEastAsia"/>
-              <w:noProof/>
-              <w:lang w:eastAsia="fr-CH"/>
-            </w:rPr>
-          </w:pPr>
-          <w:hyperlink w:anchor="_Toc515969800" w:history="1">
-            <w:r>
-              <w:rPr>
-                <w:rStyle w:val="Lienhypertexte"/>
-                <w:noProof/>
-              </w:rPr>
-              <w:t>Comment ça marche ?</w:t>
-            </w:r>
-            <w:r>
-              <w:rPr>
-                <w:noProof/>
-                <w:webHidden/>
-              </w:rPr>
-              <w:tab/>
-            </w:r>
-            <w:r>
-              <w:rPr>
-                <w:noProof/>
-                <w:webHidden/>
-              </w:rPr>
-              <w:fldChar w:fldCharType="begin"/>
-            </w:r>
-            <w:r>
-              <w:rPr>
-                <w:noProof/>
-                <w:webHidden/>
-              </w:rPr>
-              <w:instrText xml:space="preserve"> PAGEREF _Toc515969800 \h </w:instrText>
+              <w:instrText xml:space="preserve"> PAGEREF _Toc516472191 \h </w:instrText>
             </w:r>
             <w:r>
               <w:rPr>
@@ -4501,7 +4571,7 @@
               <w:lang w:eastAsia="fr-CH"/>
             </w:rPr>
           </w:pPr>
-          <w:hyperlink w:anchor="_Toc515969801" w:history="1">
+          <w:hyperlink w:anchor="_Toc516472192" w:history="1">
             <w:r>
               <w:rPr>
                 <w:rStyle w:val="Lienhypertexte"/>
@@ -4536,7 +4606,7 @@
                 <w:noProof/>
                 <w:webHidden/>
               </w:rPr>
-              <w:instrText xml:space="preserve"> PAGEREF _Toc515969801 \h </w:instrText>
+              <w:instrText xml:space="preserve"> PAGEREF _Toc516472192 \h </w:instrText>
             </w:r>
             <w:r>
               <w:rPr>
@@ -4579,7 +4649,7 @@
               <w:lang w:eastAsia="fr-CH"/>
             </w:rPr>
           </w:pPr>
-          <w:hyperlink w:anchor="_Toc515969802" w:history="1">
+          <w:hyperlink w:anchor="_Toc516472193" w:history="1">
             <w:r>
               <w:rPr>
                 <w:rStyle w:val="Lienhypertexte"/>
@@ -4606,7 +4676,7 @@
                 <w:noProof/>
                 <w:webHidden/>
               </w:rPr>
-              <w:instrText xml:space="preserve"> PAGEREF _Toc515969802 \h </w:instrText>
+              <w:instrText xml:space="preserve"> PAGEREF _Toc516472193 \h </w:instrText>
             </w:r>
             <w:r>
               <w:rPr>
@@ -4627,6 +4697,146 @@
                 <w:webHidden/>
               </w:rPr>
               <w:t>4</w:t>
+            </w:r>
+            <w:r>
+              <w:rPr>
+                <w:noProof/>
+                <w:webHidden/>
+              </w:rPr>
+              <w:fldChar w:fldCharType="end"/>
+            </w:r>
+          </w:hyperlink>
+        </w:p>
+        <w:p>
+          <w:pPr>
+            <w:pStyle w:val="TM2"/>
+            <w:tabs>
+              <w:tab w:val="right" w:leader="dot" w:pos="9062"/>
+            </w:tabs>
+            <w:rPr>
+              <w:rFonts w:eastAsiaTheme="minorEastAsia"/>
+              <w:noProof/>
+              <w:lang w:eastAsia="fr-CH"/>
+            </w:rPr>
+          </w:pPr>
+          <w:hyperlink w:anchor="_Toc516472194" w:history="1">
+            <w:r>
+              <w:rPr>
+                <w:rStyle w:val="Lienhypertexte"/>
+                <w:noProof/>
+              </w:rPr>
+              <w:t>Éditer une position</w:t>
+            </w:r>
+            <w:r>
+              <w:rPr>
+                <w:noProof/>
+                <w:webHidden/>
+              </w:rPr>
+              <w:tab/>
+            </w:r>
+            <w:r>
+              <w:rPr>
+                <w:noProof/>
+                <w:webHidden/>
+              </w:rPr>
+              <w:fldChar w:fldCharType="begin"/>
+            </w:r>
+            <w:r>
+              <w:rPr>
+                <w:noProof/>
+                <w:webHidden/>
+              </w:rPr>
+              <w:instrText xml:space="preserve"> PAGEREF _Toc516472194 \h </w:instrText>
+            </w:r>
+            <w:r>
+              <w:rPr>
+                <w:noProof/>
+                <w:webHidden/>
+              </w:rPr>
+            </w:r>
+            <w:r>
+              <w:rPr>
+                <w:noProof/>
+                <w:webHidden/>
+              </w:rPr>
+              <w:fldChar w:fldCharType="separate"/>
+            </w:r>
+            <w:r>
+              <w:rPr>
+                <w:noProof/>
+                <w:webHidden/>
+              </w:rPr>
+              <w:t>6</w:t>
+            </w:r>
+            <w:r>
+              <w:rPr>
+                <w:noProof/>
+                <w:webHidden/>
+              </w:rPr>
+              <w:fldChar w:fldCharType="end"/>
+            </w:r>
+          </w:hyperlink>
+        </w:p>
+        <w:p>
+          <w:pPr>
+            <w:pStyle w:val="TM2"/>
+            <w:tabs>
+              <w:tab w:val="right" w:leader="dot" w:pos="9062"/>
+            </w:tabs>
+            <w:rPr>
+              <w:rFonts w:eastAsiaTheme="minorEastAsia"/>
+              <w:noProof/>
+              <w:lang w:eastAsia="fr-CH"/>
+            </w:rPr>
+          </w:pPr>
+          <w:hyperlink w:anchor="_Toc516472195" w:history="1">
+            <w:r>
+              <w:rPr>
+                <w:rStyle w:val="Lienhypertexte"/>
+                <w:noProof/>
+              </w:rPr>
+              <w:t>Supprimer une position</w:t>
+            </w:r>
+            <w:r>
+              <w:rPr>
+                <w:noProof/>
+                <w:webHidden/>
+              </w:rPr>
+              <w:tab/>
+            </w:r>
+            <w:r>
+              <w:rPr>
+                <w:noProof/>
+                <w:webHidden/>
+              </w:rPr>
+              <w:fldChar w:fldCharType="begin"/>
+            </w:r>
+            <w:r>
+              <w:rPr>
+                <w:noProof/>
+                <w:webHidden/>
+              </w:rPr>
+              <w:instrText xml:space="preserve"> PAGEREF _Toc516472195 \h </w:instrText>
+            </w:r>
+            <w:r>
+              <w:rPr>
+                <w:noProof/>
+                <w:webHidden/>
+              </w:rPr>
+            </w:r>
+            <w:r>
+              <w:rPr>
+                <w:noProof/>
+                <w:webHidden/>
+              </w:rPr>
+              <w:fldChar w:fldCharType="separate"/>
+            </w:r>
+            <w:r>
+              <w:rPr>
+                <w:noProof/>
+                <w:webHidden/>
+              </w:rPr>
+              <w:t>6</w:t>
             </w:r>
             <w:r>
               <w:rPr>
@@ -4671,7 +4881,7 @@
       <w:pPr>
         <w:pStyle w:val="Titre1"/>
       </w:pPr>
-      <w:bookmarkStart w:id="0" w:name="_Toc515969798"/>
+      <w:bookmarkStart w:id="0" w:name="_Toc516472187"/>
       <w:r>
         <w:lastRenderedPageBreak/>
         <w:t>Introduction</w:t>
@@ -4682,9 +4892,11 @@
       <w:pPr>
         <w:pStyle w:val="Titre2"/>
       </w:pPr>
+      <w:bookmarkStart w:id="1" w:name="_Toc516472188"/>
       <w:r>
         <w:t>Présentation du document</w:t>
       </w:r>
+      <w:bookmarkEnd w:id="1"/>
     </w:p>
     <w:p>
       <w:r>
@@ -4718,21 +4930,21 @@
       <w:pPr>
         <w:pStyle w:val="Titre2"/>
       </w:pPr>
-      <w:bookmarkStart w:id="1" w:name="_Toc514745165"/>
-      <w:bookmarkStart w:id="2" w:name="_Toc515969799"/>
-      <w:bookmarkStart w:id="3" w:name="OLE_LINK1"/>
-      <w:bookmarkStart w:id="4" w:name="OLE_LINK2"/>
+      <w:bookmarkStart w:id="2" w:name="_Toc514745165"/>
+      <w:bookmarkStart w:id="3" w:name="_Toc516472189"/>
+      <w:bookmarkStart w:id="4" w:name="OLE_LINK1"/>
+      <w:bookmarkStart w:id="5" w:name="OLE_LINK2"/>
       <w:r>
         <w:t>Présentation d</w:t>
       </w:r>
-      <w:bookmarkEnd w:id="1"/>
+      <w:bookmarkEnd w:id="2"/>
       <w:r>
         <w:t>e l’application</w:t>
       </w:r>
-      <w:bookmarkEnd w:id="2"/>
+      <w:bookmarkEnd w:id="3"/>
     </w:p>
-    <w:bookmarkEnd w:id="3"/>
     <w:bookmarkEnd w:id="4"/>
+    <w:bookmarkEnd w:id="5"/>
     <w:p>
       <w:pPr>
         <w:jc w:val="both"/>
@@ -4795,11 +5007,11 @@
       <w:pPr>
         <w:pStyle w:val="Titre2"/>
       </w:pPr>
-      <w:bookmarkStart w:id="5" w:name="_Toc515969800"/>
+      <w:bookmarkStart w:id="6" w:name="_Toc516472190"/>
       <w:r>
         <w:t>Comment ça marche ?</w:t>
       </w:r>
-      <w:bookmarkEnd w:id="5"/>
+      <w:bookmarkEnd w:id="6"/>
     </w:p>
     <w:p>
       <w:r>
@@ -4840,9 +5052,9 @@
       <w:pPr>
         <w:pStyle w:val="Titre1"/>
       </w:pPr>
-      <w:bookmarkStart w:id="6" w:name="_Toc515969801"/>
-      <w:bookmarkStart w:id="7" w:name="OLE_LINK3"/>
-      <w:bookmarkStart w:id="8" w:name="OLE_LINK4"/>
+      <w:bookmarkStart w:id="7" w:name="_Toc516472191"/>
+      <w:bookmarkStart w:id="8" w:name="OLE_LINK3"/>
+      <w:bookmarkStart w:id="9" w:name="OLE_LINK4"/>
       <w:r>
         <w:lastRenderedPageBreak/>
         <w:t xml:space="preserve">Comment installer </w:t>
@@ -4858,6 +5070,7 @@
       <w:r>
         <w:t xml:space="preserve"> Motion</w:t>
       </w:r>
+      <w:bookmarkEnd w:id="7"/>
     </w:p>
     <w:p>
       <w:r>
@@ -4935,7 +5148,21 @@
     </w:p>
     <w:p>
       <w:r>
-        <w:t xml:space="preserve">Si l’appareil est bien reconnu par l’ordinateur, </w:t>
+        <w:t>Si l’appareil est bien reconnu par l’ordinateur,</w:t>
+      </w:r>
+      <w:r>
+        <w:t xml:space="preserve"> une LED verte sur l’un des côtés du </w:t>
+      </w:r>
+      <w:proofErr w:type="spellStart"/>
+      <w:r>
+        <w:t>Leap</w:t>
+      </w:r>
+      <w:proofErr w:type="spellEnd"/>
+      <w:r>
+        <w:t xml:space="preserve"> Motion devrait s’allumer,</w:t>
+      </w:r>
+      <w:r>
+        <w:t xml:space="preserve"> </w:t>
       </w:r>
       <w:proofErr w:type="spellStart"/>
       <w:r>
@@ -4988,6 +5215,7 @@
       <w:pPr>
         <w:pStyle w:val="Titre1"/>
       </w:pPr>
+      <w:bookmarkStart w:id="10" w:name="_Toc516472192"/>
       <w:r>
         <w:lastRenderedPageBreak/>
         <w:t xml:space="preserve">Comment utiliser </w:t>
@@ -5006,19 +5234,19 @@
         </w:rPr>
         <w:t xml:space="preserve"> Cloner</w:t>
       </w:r>
-      <w:bookmarkEnd w:id="6"/>
+      <w:bookmarkEnd w:id="10"/>
     </w:p>
     <w:p>
       <w:pPr>
         <w:pStyle w:val="Titre2"/>
       </w:pPr>
-      <w:bookmarkStart w:id="9" w:name="_Toc515969802"/>
-      <w:bookmarkEnd w:id="7"/>
+      <w:bookmarkStart w:id="11" w:name="_Toc516472193"/>
       <w:bookmarkEnd w:id="8"/>
+      <w:bookmarkEnd w:id="9"/>
       <w:r>
         <w:t>Enregistrer une nouvelle position</w:t>
       </w:r>
-      <w:bookmarkEnd w:id="9"/>
+      <w:bookmarkEnd w:id="11"/>
     </w:p>
     <w:p>
       <w:pPr>
@@ -5057,15 +5285,24 @@
         <w:t> »</w:t>
       </w:r>
       <w:r>
-        <w:t xml:space="preserve"> ou simplement appuyez sur la touche « Enter »</w:t>
+        <w:t xml:space="preserve"> ou simplement appuyez sur la touche « </w:t>
+      </w:r>
+      <w:r>
+        <w:rPr>
+          <w:b/>
+        </w:rPr>
+        <w:t>Enter</w:t>
+      </w:r>
+      <w:r>
+        <w:t> »</w:t>
       </w:r>
       <w:r>
         <w:t>.</w:t>
       </w:r>
       <w:r>
         <w:pict>
-          <v:shape id="_x0000_i1025" type="#_x0000_t75" style="width:453.15pt;height:286.45pt">
-            <v:imagedata r:id="rId11" o:title="frmMain-selected"/>
+          <v:shape id="_x0000_i1030" type="#_x0000_t75" style="width:451.4pt;height:233.25pt">
+            <v:imagedata r:id="rId11" o:title="frmMain"/>
           </v:shape>
         </w:pict>
       </w:r>
@@ -5080,7 +5317,6 @@
         </w:numPr>
       </w:pPr>
       <w:r>
-        <w:lastRenderedPageBreak/>
         <w:t xml:space="preserve">Entrez un nom </w:t>
       </w:r>
       <w:r>
@@ -5102,8 +5338,8 @@
       </w:r>
       <w:r>
         <w:pict>
-          <v:shape id="_x0000_i1026" type="#_x0000_t75" style="width:268.5pt;height:339pt">
-            <v:imagedata r:id="rId12" o:title="frmCreate-selected"/>
+          <v:shape id="_x0000_i1033" type="#_x0000_t75" style="width:281.85pt;height:357.25pt">
+            <v:imagedata r:id="rId12" o:title="frmNewModele"/>
           </v:shape>
         </w:pict>
       </w:r>
@@ -5138,13 +5374,6 @@
       <w:r>
         <w:t>.</w:t>
       </w:r>
-      <w:r>
-        <w:pict>
-          <v:shape id="_x0000_i1027" type="#_x0000_t75" style="width:268.5pt;height:339pt;mso-position-horizontal:absolute;mso-position-horizontal-relative:text;mso-position-vertical:absolute;mso-position-vertical-relative:text;mso-width-relative:page;mso-height-relative:page">
-            <v:imagedata r:id="rId13" o:title="frmCreate-selected-2"/>
-          </v:shape>
-        </w:pict>
-      </w:r>
     </w:p>
     <w:p>
       <w:pPr>
@@ -5169,6 +5398,13 @@
       <w:r>
         <w:t>.</w:t>
       </w:r>
+      <w:r>
+        <w:pict>
+          <v:shape id="_x0000_i1042" type="#_x0000_t75" style="width:226.55pt;height:174pt">
+            <v:imagedata r:id="rId13" o:title="frmComment"/>
+          </v:shape>
+        </w:pict>
+      </w:r>
     </w:p>
     <w:p>
       <w:pPr>
@@ -5201,13 +5437,138 @@
       </w:r>
       <w:r>
         <w:pict>
-          <v:shape id="_x0000_i1028" type="#_x0000_t75" style="width:453.15pt;height:286.45pt">
-            <v:imagedata r:id="rId14" o:title="frmMain-selected-2"/>
+          <v:shape id="_x0000_i1048" type="#_x0000_t75" style="width:452.95pt;height:239.8pt">
+            <v:imagedata r:id="rId14" o:title="frmMainCbx"/>
           </v:shape>
         </w:pict>
       </w:r>
-      <w:bookmarkStart w:id="10" w:name="_GoBack"/>
-      <w:bookmarkEnd w:id="10"/>
+      <w:r>
+        <w:t xml:space="preserve"> </w:t>
+      </w:r>
+    </w:p>
+    <w:p>
+      <w:pPr>
+        <w:pStyle w:val="Titre2"/>
+      </w:pPr>
+      <w:bookmarkStart w:id="12" w:name="_Toc516472194"/>
+      <w:r>
+        <w:t>Éditer une position</w:t>
+      </w:r>
+      <w:bookmarkEnd w:id="12"/>
+    </w:p>
+    <w:p>
+      <w:pPr>
+        <w:pStyle w:val="Paragraphedeliste"/>
+        <w:numPr>
+          <w:ilvl w:val="0"/>
+          <w:numId w:val="2"/>
+        </w:numPr>
+      </w:pPr>
+      <w:bookmarkStart w:id="13" w:name="OLE_LINK5"/>
+      <w:bookmarkStart w:id="14" w:name="OLE_LINK6"/>
+      <w:r>
+        <w:t>Si une position est chargée, cliquez sur le bouton « Éditer une position ».</w:t>
+      </w:r>
+    </w:p>
+    <w:bookmarkEnd w:id="13"/>
+    <w:bookmarkEnd w:id="14"/>
+    <w:p>
+      <w:pPr>
+        <w:pStyle w:val="Paragraphedeliste"/>
+        <w:numPr>
+          <w:ilvl w:val="0"/>
+          <w:numId w:val="2"/>
+        </w:numPr>
+      </w:pPr>
+      <w:r>
+        <w:t xml:space="preserve">Dans la fenêtre qui vient de s’ouvrir, vous pouvez changer le nom, la description et l’image </w:t>
+      </w:r>
+      <w:r>
+        <w:t>de</w:t>
+      </w:r>
+      <w:r>
+        <w:t xml:space="preserve"> la position.</w:t>
+      </w:r>
+    </w:p>
+    <w:p>
+      <w:pPr>
+        <w:pStyle w:val="Paragraphedeliste"/>
+        <w:numPr>
+          <w:ilvl w:val="0"/>
+          <w:numId w:val="2"/>
+        </w:numPr>
+      </w:pPr>
+      <w:r>
+        <w:t xml:space="preserve">En cliquant sur « Enregistrer », les modifications se mettent à jour et la fenêtre d’édition se </w:t>
+      </w:r>
+      <w:proofErr w:type="gramStart"/>
+      <w:r>
+        <w:t>ferme</w:t>
+      </w:r>
+      <w:proofErr w:type="gramEnd"/>
+      <w:r>
+        <w:t>.</w:t>
+      </w:r>
+    </w:p>
+    <w:p>
+      <w:pPr>
+        <w:pStyle w:val="Titre2"/>
+      </w:pPr>
+      <w:bookmarkStart w:id="15" w:name="_Toc516472195"/>
+      <w:r>
+        <w:t>Supprimer une position</w:t>
+      </w:r>
+      <w:bookmarkEnd w:id="15"/>
+    </w:p>
+    <w:p>
+      <w:pPr>
+        <w:pStyle w:val="Paragraphedeliste"/>
+        <w:numPr>
+          <w:ilvl w:val="0"/>
+          <w:numId w:val="4"/>
+        </w:numPr>
+      </w:pPr>
+      <w:r>
+        <w:t>Si une position est chargée, cliquez sur le bouton « Supprimer une position ».</w:t>
+      </w:r>
+    </w:p>
+    <w:p>
+      <w:r>
+        <w:br w:type="page"/>
+      </w:r>
+    </w:p>
+    <w:p>
+      <w:pPr>
+        <w:pStyle w:val="Paragraphedeliste"/>
+        <w:numPr>
+          <w:ilvl w:val="0"/>
+          <w:numId w:val="4"/>
+        </w:numPr>
+      </w:pPr>
+      <w:bookmarkStart w:id="16" w:name="OLE_LINK7"/>
+      <w:bookmarkStart w:id="17" w:name="OLE_LINK8"/>
+      <w:r>
+        <w:lastRenderedPageBreak/>
+        <w:t>Une fenêtre de confirmation s’ouvre. Si vous sélectionnez « Oui », la position sera supprimée.</w:t>
+      </w:r>
+      <w:bookmarkEnd w:id="16"/>
+      <w:bookmarkEnd w:id="17"/>
+    </w:p>
+    <w:p>
+      <w:bookmarkStart w:id="18" w:name="_GoBack"/>
+      <w:bookmarkEnd w:id="18"/>
+    </w:p>
+    <w:p>
+      <w:pPr>
+        <w:pStyle w:val="Paragraphedeliste"/>
+        <w:numPr>
+          <w:ilvl w:val="0"/>
+          <w:numId w:val="4"/>
+        </w:numPr>
+      </w:pPr>
+      <w:r>
+        <w:t>Si vous sélectionnez « Non », la fenêtre de confirmation se ferme.</w:t>
+      </w:r>
       <w:r>
         <w:t xml:space="preserve"> </w:t>
       </w:r>
@@ -5376,6 +5737,95 @@
 <file path=word/numbering.xml><?xml version="1.0" encoding="utf-8"?>
 <w:numbering xmlns:wpc="http://schemas.microsoft.com/office/word/2010/wordprocessingCanvas" xmlns:cx="http://schemas.microsoft.com/office/drawing/2014/chartex" xmlns:mc="http://schemas.openxmlformats.org/markup-compatibility/2006" xmlns:o="urn:schemas-microsoft-com:office:office" xmlns:r="http://schemas.openxmlformats.org/officeDocument/2006/relationships" xmlns:m="http://schemas.openxmlformats.org/officeDocument/2006/math" xmlns:v="urn:schemas-microsoft-com:vml" xmlns:wp14="http://schemas.microsoft.com/office/word/2010/wordprocessingDrawing" xmlns:wp="http://schemas.openxmlformats.org/drawingml/2006/wordprocessingDrawing" xmlns:w10="urn:schemas-microsoft-com:office:word" xmlns:w="http://schemas.openxmlformats.org/wordprocessingml/2006/main" xmlns:w14="http://schemas.microsoft.com/office/word/2010/wordml" xmlns:w15="http://schemas.microsoft.com/office/word/2012/wordml" xmlns:w16se="http://schemas.microsoft.com/office/word/2015/wordml/symex" xmlns:wpg="http://schemas.microsoft.com/office/word/2010/wordprocessingGroup" xmlns:wpi="http://schemas.microsoft.com/office/word/2010/wordprocessingInk" xmlns:wne="http://schemas.microsoft.com/office/word/2006/wordml" xmlns:wps="http://schemas.microsoft.com/office/word/2010/wordprocessingShape" mc:Ignorable="w14 w15 w16se wp14">
   <w:abstractNum w:abstractNumId="0" w15:restartNumberingAfterBreak="0">
+    <w:nsid w:val="0EE35FDD"/>
+    <w:multiLevelType w:val="hybridMultilevel"/>
+    <w:tmpl w:val="E2766018"/>
+    <w:lvl w:ilvl="0" w:tplc="100C000F">
+      <w:start w:val="1"/>
+      <w:numFmt w:val="decimal"/>
+      <w:lvlText w:val="%1."/>
+      <w:lvlJc w:val="left"/>
+      <w:pPr>
+        <w:ind w:left="720" w:hanging="360"/>
+      </w:pPr>
+      <w:rPr>
+        <w:rFonts w:hint="default"/>
+      </w:rPr>
+    </w:lvl>
+    <w:lvl w:ilvl="1" w:tplc="100C0019" w:tentative="1">
+      <w:start w:val="1"/>
+      <w:numFmt w:val="lowerLetter"/>
+      <w:lvlText w:val="%2."/>
+      <w:lvlJc w:val="left"/>
+      <w:pPr>
+        <w:ind w:left="1440" w:hanging="360"/>
+      </w:pPr>
+    </w:lvl>
+    <w:lvl w:ilvl="2" w:tplc="100C001B" w:tentative="1">
+      <w:start w:val="1"/>
+      <w:numFmt w:val="lowerRoman"/>
+      <w:lvlText w:val="%3."/>
+      <w:lvlJc w:val="right"/>
+      <w:pPr>
+        <w:ind w:left="2160" w:hanging="180"/>
+      </w:pPr>
+    </w:lvl>
+    <w:lvl w:ilvl="3" w:tplc="100C000F" w:tentative="1">
+      <w:start w:val="1"/>
+      <w:numFmt w:val="decimal"/>
+      <w:lvlText w:val="%4."/>
+      <w:lvlJc w:val="left"/>
+      <w:pPr>
+        <w:ind w:left="2880" w:hanging="360"/>
+      </w:pPr>
+    </w:lvl>
+    <w:lvl w:ilvl="4" w:tplc="100C0019" w:tentative="1">
+      <w:start w:val="1"/>
+      <w:numFmt w:val="lowerLetter"/>
+      <w:lvlText w:val="%5."/>
+      <w:lvlJc w:val="left"/>
+      <w:pPr>
+        <w:ind w:left="3600" w:hanging="360"/>
+      </w:pPr>
+    </w:lvl>
+    <w:lvl w:ilvl="5" w:tplc="100C001B" w:tentative="1">
+      <w:start w:val="1"/>
+      <w:numFmt w:val="lowerRoman"/>
+      <w:lvlText w:val="%6."/>
+      <w:lvlJc w:val="right"/>
+      <w:pPr>
+        <w:ind w:left="4320" w:hanging="180"/>
+      </w:pPr>
+    </w:lvl>
+    <w:lvl w:ilvl="6" w:tplc="100C000F" w:tentative="1">
+      <w:start w:val="1"/>
+      <w:numFmt w:val="decimal"/>
+      <w:lvlText w:val="%7."/>
+      <w:lvlJc w:val="left"/>
+      <w:pPr>
+        <w:ind w:left="5040" w:hanging="360"/>
+      </w:pPr>
+    </w:lvl>
+    <w:lvl w:ilvl="7" w:tplc="100C0019" w:tentative="1">
+      <w:start w:val="1"/>
+      <w:numFmt w:val="lowerLetter"/>
+      <w:lvlText w:val="%8."/>
+      <w:lvlJc w:val="left"/>
+      <w:pPr>
+        <w:ind w:left="5760" w:hanging="360"/>
+      </w:pPr>
+    </w:lvl>
+    <w:lvl w:ilvl="8" w:tplc="100C001B" w:tentative="1">
+      <w:start w:val="1"/>
+      <w:numFmt w:val="lowerRoman"/>
+      <w:lvlText w:val="%9."/>
+      <w:lvlJc w:val="right"/>
+      <w:pPr>
+        <w:ind w:left="6480" w:hanging="180"/>
+      </w:pPr>
+    </w:lvl>
+  </w:abstractNum>
+  <w:abstractNum w:abstractNumId="1" w15:restartNumberingAfterBreak="0">
     <w:nsid w:val="5D6A6B23"/>
     <w:multiLevelType w:val="hybridMultilevel"/>
     <w:tmpl w:val="0CF8CCA0"/>
@@ -5464,8 +5914,195 @@
       </w:pPr>
     </w:lvl>
   </w:abstractNum>
+  <w:abstractNum w:abstractNumId="2" w15:restartNumberingAfterBreak="0">
+    <w:nsid w:val="71935912"/>
+    <w:multiLevelType w:val="hybridMultilevel"/>
+    <w:tmpl w:val="55A06BC8"/>
+    <w:lvl w:ilvl="0" w:tplc="100C000F">
+      <w:start w:val="1"/>
+      <w:numFmt w:val="decimal"/>
+      <w:lvlText w:val="%1."/>
+      <w:lvlJc w:val="left"/>
+      <w:pPr>
+        <w:ind w:left="720" w:hanging="360"/>
+      </w:pPr>
+      <w:rPr>
+        <w:rFonts w:hint="default"/>
+      </w:rPr>
+    </w:lvl>
+    <w:lvl w:ilvl="1" w:tplc="100C0019" w:tentative="1">
+      <w:start w:val="1"/>
+      <w:numFmt w:val="lowerLetter"/>
+      <w:lvlText w:val="%2."/>
+      <w:lvlJc w:val="left"/>
+      <w:pPr>
+        <w:ind w:left="1440" w:hanging="360"/>
+      </w:pPr>
+    </w:lvl>
+    <w:lvl w:ilvl="2" w:tplc="100C001B" w:tentative="1">
+      <w:start w:val="1"/>
+      <w:numFmt w:val="lowerRoman"/>
+      <w:lvlText w:val="%3."/>
+      <w:lvlJc w:val="right"/>
+      <w:pPr>
+        <w:ind w:left="2160" w:hanging="180"/>
+      </w:pPr>
+    </w:lvl>
+    <w:lvl w:ilvl="3" w:tplc="100C000F" w:tentative="1">
+      <w:start w:val="1"/>
+      <w:numFmt w:val="decimal"/>
+      <w:lvlText w:val="%4."/>
+      <w:lvlJc w:val="left"/>
+      <w:pPr>
+        <w:ind w:left="2880" w:hanging="360"/>
+      </w:pPr>
+    </w:lvl>
+    <w:lvl w:ilvl="4" w:tplc="100C0019" w:tentative="1">
+      <w:start w:val="1"/>
+      <w:numFmt w:val="lowerLetter"/>
+      <w:lvlText w:val="%5."/>
+      <w:lvlJc w:val="left"/>
+      <w:pPr>
+        <w:ind w:left="3600" w:hanging="360"/>
+      </w:pPr>
+    </w:lvl>
+    <w:lvl w:ilvl="5" w:tplc="100C001B" w:tentative="1">
+      <w:start w:val="1"/>
+      <w:numFmt w:val="lowerRoman"/>
+      <w:lvlText w:val="%6."/>
+      <w:lvlJc w:val="right"/>
+      <w:pPr>
+        <w:ind w:left="4320" w:hanging="180"/>
+      </w:pPr>
+    </w:lvl>
+    <w:lvl w:ilvl="6" w:tplc="100C000F" w:tentative="1">
+      <w:start w:val="1"/>
+      <w:numFmt w:val="decimal"/>
+      <w:lvlText w:val="%7."/>
+      <w:lvlJc w:val="left"/>
+      <w:pPr>
+        <w:ind w:left="5040" w:hanging="360"/>
+      </w:pPr>
+    </w:lvl>
+    <w:lvl w:ilvl="7" w:tplc="100C0019" w:tentative="1">
+      <w:start w:val="1"/>
+      <w:numFmt w:val="lowerLetter"/>
+      <w:lvlText w:val="%8."/>
+      <w:lvlJc w:val="left"/>
+      <w:pPr>
+        <w:ind w:left="5760" w:hanging="360"/>
+      </w:pPr>
+    </w:lvl>
+    <w:lvl w:ilvl="8" w:tplc="100C001B" w:tentative="1">
+      <w:start w:val="1"/>
+      <w:numFmt w:val="lowerRoman"/>
+      <w:lvlText w:val="%9."/>
+      <w:lvlJc w:val="right"/>
+      <w:pPr>
+        <w:ind w:left="6480" w:hanging="180"/>
+      </w:pPr>
+    </w:lvl>
+  </w:abstractNum>
+  <w:abstractNum w:abstractNumId="3" w15:restartNumberingAfterBreak="0">
+    <w:nsid w:val="7D993087"/>
+    <w:multiLevelType w:val="hybridMultilevel"/>
+    <w:tmpl w:val="55A06BC8"/>
+    <w:lvl w:ilvl="0" w:tplc="100C000F">
+      <w:start w:val="1"/>
+      <w:numFmt w:val="decimal"/>
+      <w:lvlText w:val="%1."/>
+      <w:lvlJc w:val="left"/>
+      <w:pPr>
+        <w:ind w:left="720" w:hanging="360"/>
+      </w:pPr>
+      <w:rPr>
+        <w:rFonts w:hint="default"/>
+      </w:rPr>
+    </w:lvl>
+    <w:lvl w:ilvl="1" w:tplc="100C0019" w:tentative="1">
+      <w:start w:val="1"/>
+      <w:numFmt w:val="lowerLetter"/>
+      <w:lvlText w:val="%2."/>
+      <w:lvlJc w:val="left"/>
+      <w:pPr>
+        <w:ind w:left="1440" w:hanging="360"/>
+      </w:pPr>
+    </w:lvl>
+    <w:lvl w:ilvl="2" w:tplc="100C001B" w:tentative="1">
+      <w:start w:val="1"/>
+      <w:numFmt w:val="lowerRoman"/>
+      <w:lvlText w:val="%3."/>
+      <w:lvlJc w:val="right"/>
+      <w:pPr>
+        <w:ind w:left="2160" w:hanging="180"/>
+      </w:pPr>
+    </w:lvl>
+    <w:lvl w:ilvl="3" w:tplc="100C000F" w:tentative="1">
+      <w:start w:val="1"/>
+      <w:numFmt w:val="decimal"/>
+      <w:lvlText w:val="%4."/>
+      <w:lvlJc w:val="left"/>
+      <w:pPr>
+        <w:ind w:left="2880" w:hanging="360"/>
+      </w:pPr>
+    </w:lvl>
+    <w:lvl w:ilvl="4" w:tplc="100C0019" w:tentative="1">
+      <w:start w:val="1"/>
+      <w:numFmt w:val="lowerLetter"/>
+      <w:lvlText w:val="%5."/>
+      <w:lvlJc w:val="left"/>
+      <w:pPr>
+        <w:ind w:left="3600" w:hanging="360"/>
+      </w:pPr>
+    </w:lvl>
+    <w:lvl w:ilvl="5" w:tplc="100C001B" w:tentative="1">
+      <w:start w:val="1"/>
+      <w:numFmt w:val="lowerRoman"/>
+      <w:lvlText w:val="%6."/>
+      <w:lvlJc w:val="right"/>
+      <w:pPr>
+        <w:ind w:left="4320" w:hanging="180"/>
+      </w:pPr>
+    </w:lvl>
+    <w:lvl w:ilvl="6" w:tplc="100C000F" w:tentative="1">
+      <w:start w:val="1"/>
+      <w:numFmt w:val="decimal"/>
+      <w:lvlText w:val="%7."/>
+      <w:lvlJc w:val="left"/>
+      <w:pPr>
+        <w:ind w:left="5040" w:hanging="360"/>
+      </w:pPr>
+    </w:lvl>
+    <w:lvl w:ilvl="7" w:tplc="100C0019" w:tentative="1">
+      <w:start w:val="1"/>
+      <w:numFmt w:val="lowerLetter"/>
+      <w:lvlText w:val="%8."/>
+      <w:lvlJc w:val="left"/>
+      <w:pPr>
+        <w:ind w:left="5760" w:hanging="360"/>
+      </w:pPr>
+    </w:lvl>
+    <w:lvl w:ilvl="8" w:tplc="100C001B" w:tentative="1">
+      <w:start w:val="1"/>
+      <w:numFmt w:val="lowerRoman"/>
+      <w:lvlText w:val="%9."/>
+      <w:lvlJc w:val="right"/>
+      <w:pPr>
+        <w:ind w:left="6480" w:hanging="180"/>
+      </w:pPr>
+    </w:lvl>
+  </w:abstractNum>
   <w:num w:numId="1">
+    <w:abstractNumId w:val="1"/>
+  </w:num>
+  <w:num w:numId="2">
+    <w:abstractNumId w:val="2"/>
+  </w:num>
+  <w:num w:numId="3">
     <w:abstractNumId w:val="0"/>
+  </w:num>
+  <w:num w:numId="4">
+    <w:abstractNumId w:val="3"/>
   </w:num>
 </w:numbering>
 </file>
@@ -5932,6 +6569,7 @@
   <w:style w:type="character" w:default="1" w:styleId="Policepardfaut">
     <w:name w:val="Default Paragraph Font"/>
     <w:uiPriority w:val="1"/>
+    <w:semiHidden/>
     <w:unhideWhenUsed/>
   </w:style>
   <w:style w:type="table" w:default="1" w:styleId="TableauNormal">
@@ -6881,7 +7519,7 @@
 </file>
 
 <file path=customXml/itemProps2.xml><?xml version="1.0" encoding="utf-8"?>
-<ds:datastoreItem xmlns:ds="http://schemas.openxmlformats.org/officeDocument/2006/customXml" ds:itemID="{61B66C3C-4666-4247-A4A4-3E7FA72505A7}">
+<ds:datastoreItem xmlns:ds="http://schemas.openxmlformats.org/officeDocument/2006/customXml" ds:itemID="{89D927BD-A635-4246-9FDF-6270968EDECC}">
   <ds:schemaRefs>
     <ds:schemaRef ds:uri="http://schemas.openxmlformats.org/officeDocument/2006/bibliography"/>
   </ds:schemaRefs>

</xml_diff>

<commit_message>
manuel utilisateur terminé ?
</commit_message>
<xml_diff>
--- a/documentation/manuel-utilisateur.docx
+++ b/documentation/manuel-utilisateur.docx
@@ -1,6 +1,6 @@
 
 <file path=word/document.xml><?xml version="1.0" encoding="utf-8"?>
-<w:document xmlns:wpc="http://schemas.microsoft.com/office/word/2010/wordprocessingCanvas" xmlns:cx="http://schemas.microsoft.com/office/drawing/2014/chartex" xmlns:mc="http://schemas.openxmlformats.org/markup-compatibility/2006" xmlns:o="urn:schemas-microsoft-com:office:office" xmlns:r="http://schemas.openxmlformats.org/officeDocument/2006/relationships" xmlns:m="http://schemas.openxmlformats.org/officeDocument/2006/math" xmlns:v="urn:schemas-microsoft-com:vml" xmlns:wp14="http://schemas.microsoft.com/office/word/2010/wordprocessingDrawing" xmlns:wp="http://schemas.openxmlformats.org/drawingml/2006/wordprocessingDrawing" xmlns:w10="urn:schemas-microsoft-com:office:word" xmlns:w="http://schemas.openxmlformats.org/wordprocessingml/2006/main" xmlns:w14="http://schemas.microsoft.com/office/word/2010/wordml" xmlns:w15="http://schemas.microsoft.com/office/word/2012/wordml" xmlns:w16se="http://schemas.microsoft.com/office/word/2015/wordml/symex" xmlns:wpg="http://schemas.microsoft.com/office/word/2010/wordprocessingGroup" xmlns:wpi="http://schemas.microsoft.com/office/word/2010/wordprocessingInk" xmlns:wne="http://schemas.microsoft.com/office/word/2006/wordml" xmlns:wps="http://schemas.microsoft.com/office/word/2010/wordprocessingShape" mc:Ignorable="w14 w15 w16se wp14">
+<w:document xmlns:wpc="http://schemas.microsoft.com/office/word/2010/wordprocessingCanvas" xmlns:mc="http://schemas.openxmlformats.org/markup-compatibility/2006" xmlns:o="urn:schemas-microsoft-com:office:office" xmlns:r="http://schemas.openxmlformats.org/officeDocument/2006/relationships" xmlns:m="http://schemas.openxmlformats.org/officeDocument/2006/math" xmlns:v="urn:schemas-microsoft-com:vml" xmlns:wp14="http://schemas.microsoft.com/office/word/2010/wordprocessingDrawing" xmlns:wp="http://schemas.openxmlformats.org/drawingml/2006/wordprocessingDrawing" xmlns:w10="urn:schemas-microsoft-com:office:word" xmlns:w="http://schemas.openxmlformats.org/wordprocessingml/2006/main" xmlns:w14="http://schemas.microsoft.com/office/word/2010/wordml" xmlns:w15="http://schemas.microsoft.com/office/word/2012/wordml" xmlns:wpg="http://schemas.microsoft.com/office/word/2010/wordprocessingGroup" xmlns:wpi="http://schemas.microsoft.com/office/word/2010/wordprocessingInk" xmlns:wne="http://schemas.microsoft.com/office/word/2006/wordml" xmlns:wps="http://schemas.microsoft.com/office/word/2010/wordprocessingShape" mc:Ignorable="w14 w15 wp14">
   <w:body>
     <w:sdt>
       <w:sdtPr>
@@ -3439,7 +3439,7 @@
                   </wp:anchor>
                 </w:drawing>
               </mc:Choice>
-              <mc:Fallback>
+              <mc:Fallback xmlns:w16se="http://schemas.microsoft.com/office/word/2015/wordml/symex" xmlns:cx="http://schemas.microsoft.com/office/drawing/2014/chartex">
                 <w:pict>
                   <v:group id="Groupe 2" o:spid="_x0000_s1026" style="position:absolute;margin-left:0;margin-top:0;width:172.8pt;height:718.55pt;z-index:-251657216;mso-width-percent:330;mso-height-percent:950;mso-left-percent:40;mso-position-horizontal-relative:page;mso-position-vertical:center;mso-position-vertical-relative:page;mso-width-percent:330;mso-height-percent:950;mso-left-percent:40" coordsize="21945,91257" o:gfxdata="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">
                     <v:rect id="Rectangle 3" o:spid="_x0000_s1027" style="position:absolute;width:1945;height:91257;visibility:visible;mso-wrap-style:square;v-text-anchor:middle" o:gfxdata="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" fillcolor="#44546a [3215]" stroked="f" strokeweight="1pt"/>
@@ -3770,7 +3770,7 @@
                   </wp:anchor>
                 </w:drawing>
               </mc:Choice>
-              <mc:Fallback>
+              <mc:Fallback xmlns:w16se="http://schemas.microsoft.com/office/word/2015/wordml/symex" xmlns:cx="http://schemas.microsoft.com/office/drawing/2014/chartex">
                 <w:pict>
                   <v:shapetype id="_x0000_t202" coordsize="21600,21600" o:spt="202" path="m,l,21600r21600,l21600,xe">
                     <v:stroke joinstyle="miter"/>
@@ -4023,7 +4023,7 @@
                   </wp:anchor>
                 </w:drawing>
               </mc:Choice>
-              <mc:Fallback>
+              <mc:Fallback xmlns:w16se="http://schemas.microsoft.com/office/word/2015/wordml/symex" xmlns:cx="http://schemas.microsoft.com/office/drawing/2014/chartex">
                 <w:pict>
                   <v:shape id="Zone de texte 1" o:spid="_x0000_s1056" type="#_x0000_t202" style="position:absolute;margin-left:0;margin-top:0;width:4in;height:84.25pt;z-index:251660288;visibility:visible;mso-wrap-style:square;mso-width-percent:450;mso-height-percent:0;mso-left-percent:420;mso-top-percent:175;mso-wrap-distance-left:9pt;mso-wrap-distance-top:0;mso-wrap-distance-right:9pt;mso-wrap-distance-bottom:0;mso-position-horizontal-relative:page;mso-position-vertical-relative:page;mso-width-percent:450;mso-height-percent:0;mso-left-percent:420;mso-top-percent:175;mso-width-relative:page;mso-height-relative:margin;v-text-anchor:top" o:gfxdata="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" filled="f" stroked="f" strokeweight=".5pt">
                     <v:textbox style="mso-fit-shape-to-text:t" inset="0,0,0,0">
@@ -4197,7 +4197,15 @@
             <w:rPr>
               <w:lang w:val="fr-FR"/>
             </w:rPr>
-            <w:t>Table des matières</w:t>
+            <w:t>Tabl</w:t>
+          </w:r>
+          <w:bookmarkStart w:id="0" w:name="_GoBack"/>
+          <w:bookmarkEnd w:id="0"/>
+          <w:r>
+            <w:rPr>
+              <w:lang w:val="fr-FR"/>
+            </w:rPr>
+            <w:t>e des matières</w:t>
           </w:r>
         </w:p>
         <w:p>
@@ -4881,22 +4889,22 @@
       <w:pPr>
         <w:pStyle w:val="Titre1"/>
       </w:pPr>
-      <w:bookmarkStart w:id="0" w:name="_Toc516472187"/>
+      <w:bookmarkStart w:id="1" w:name="_Toc516472187"/>
       <w:r>
         <w:lastRenderedPageBreak/>
         <w:t>Introduction</w:t>
       </w:r>
-      <w:bookmarkEnd w:id="0"/>
+      <w:bookmarkEnd w:id="1"/>
     </w:p>
     <w:p>
       <w:pPr>
         <w:pStyle w:val="Titre2"/>
       </w:pPr>
-      <w:bookmarkStart w:id="1" w:name="_Toc516472188"/>
+      <w:bookmarkStart w:id="2" w:name="_Toc516472188"/>
       <w:r>
         <w:t>Présentation du document</w:t>
       </w:r>
-      <w:bookmarkEnd w:id="1"/>
+      <w:bookmarkEnd w:id="2"/>
     </w:p>
     <w:p>
       <w:r>
@@ -4930,21 +4938,21 @@
       <w:pPr>
         <w:pStyle w:val="Titre2"/>
       </w:pPr>
-      <w:bookmarkStart w:id="2" w:name="_Toc514745165"/>
-      <w:bookmarkStart w:id="3" w:name="_Toc516472189"/>
-      <w:bookmarkStart w:id="4" w:name="OLE_LINK1"/>
-      <w:bookmarkStart w:id="5" w:name="OLE_LINK2"/>
+      <w:bookmarkStart w:id="3" w:name="_Toc514745165"/>
+      <w:bookmarkStart w:id="4" w:name="_Toc516472189"/>
+      <w:bookmarkStart w:id="5" w:name="OLE_LINK1"/>
+      <w:bookmarkStart w:id="6" w:name="OLE_LINK2"/>
       <w:r>
         <w:t>Présentation d</w:t>
       </w:r>
-      <w:bookmarkEnd w:id="2"/>
+      <w:bookmarkEnd w:id="3"/>
       <w:r>
         <w:t>e l’application</w:t>
       </w:r>
-      <w:bookmarkEnd w:id="3"/>
+      <w:bookmarkEnd w:id="4"/>
     </w:p>
-    <w:bookmarkEnd w:id="4"/>
     <w:bookmarkEnd w:id="5"/>
+    <w:bookmarkEnd w:id="6"/>
     <w:p>
       <w:pPr>
         <w:jc w:val="both"/>
@@ -5007,11 +5015,11 @@
       <w:pPr>
         <w:pStyle w:val="Titre2"/>
       </w:pPr>
-      <w:bookmarkStart w:id="6" w:name="_Toc516472190"/>
+      <w:bookmarkStart w:id="7" w:name="_Toc516472190"/>
       <w:r>
         <w:t>Comment ça marche ?</w:t>
       </w:r>
-      <w:bookmarkEnd w:id="6"/>
+      <w:bookmarkEnd w:id="7"/>
     </w:p>
     <w:p>
       <w:r>
@@ -5052,9 +5060,9 @@
       <w:pPr>
         <w:pStyle w:val="Titre1"/>
       </w:pPr>
-      <w:bookmarkStart w:id="7" w:name="_Toc516472191"/>
-      <w:bookmarkStart w:id="8" w:name="OLE_LINK3"/>
-      <w:bookmarkStart w:id="9" w:name="OLE_LINK4"/>
+      <w:bookmarkStart w:id="8" w:name="_Toc516472191"/>
+      <w:bookmarkStart w:id="9" w:name="OLE_LINK3"/>
+      <w:bookmarkStart w:id="10" w:name="OLE_LINK4"/>
       <w:r>
         <w:lastRenderedPageBreak/>
         <w:t xml:space="preserve">Comment installer </w:t>
@@ -5070,7 +5078,7 @@
       <w:r>
         <w:t xml:space="preserve"> Motion</w:t>
       </w:r>
-      <w:bookmarkEnd w:id="7"/>
+      <w:bookmarkEnd w:id="8"/>
     </w:p>
     <w:p>
       <w:r>
@@ -5215,7 +5223,7 @@
       <w:pPr>
         <w:pStyle w:val="Titre1"/>
       </w:pPr>
-      <w:bookmarkStart w:id="10" w:name="_Toc516472192"/>
+      <w:bookmarkStart w:id="11" w:name="_Toc516472192"/>
       <w:r>
         <w:lastRenderedPageBreak/>
         <w:t xml:space="preserve">Comment utiliser </w:t>
@@ -5234,19 +5242,19 @@
         </w:rPr>
         <w:t xml:space="preserve"> Cloner</w:t>
       </w:r>
-      <w:bookmarkEnd w:id="10"/>
+      <w:bookmarkEnd w:id="11"/>
     </w:p>
     <w:p>
       <w:pPr>
         <w:pStyle w:val="Titre2"/>
       </w:pPr>
-      <w:bookmarkStart w:id="11" w:name="_Toc516472193"/>
-      <w:bookmarkEnd w:id="8"/>
+      <w:bookmarkStart w:id="12" w:name="_Toc516472193"/>
       <w:bookmarkEnd w:id="9"/>
+      <w:bookmarkEnd w:id="10"/>
       <w:r>
         <w:t>Enregistrer une nouvelle position</w:t>
       </w:r>
-      <w:bookmarkEnd w:id="11"/>
+      <w:bookmarkEnd w:id="12"/>
     </w:p>
     <w:p>
       <w:pPr>
@@ -5301,7 +5309,7 @@
       </w:r>
       <w:r>
         <w:pict>
-          <v:shape id="_x0000_i1030" type="#_x0000_t75" style="width:451.4pt;height:233.25pt">
+          <v:shape id="_x0000_i1027" type="#_x0000_t75" style="width:452.95pt;height:234pt">
             <v:imagedata r:id="rId11" o:title="frmMain"/>
           </v:shape>
         </w:pict>
@@ -5338,7 +5346,7 @@
       </w:r>
       <w:r>
         <w:pict>
-          <v:shape id="_x0000_i1033" type="#_x0000_t75" style="width:281.85pt;height:357.25pt">
+          <v:shape id="_x0000_i1028" type="#_x0000_t75" style="width:283.45pt;height:359.3pt">
             <v:imagedata r:id="rId12" o:title="frmNewModele"/>
           </v:shape>
         </w:pict>
@@ -5400,7 +5408,7 @@
       </w:r>
       <w:r>
         <w:pict>
-          <v:shape id="_x0000_i1042" type="#_x0000_t75" style="width:226.55pt;height:174pt">
+          <v:shape id="_x0000_i1025" type="#_x0000_t75" style="width:277.5pt;height:213.15pt">
             <v:imagedata r:id="rId13" o:title="frmComment"/>
           </v:shape>
         </w:pict>
@@ -5437,24 +5445,38 @@
       </w:r>
       <w:r>
         <w:pict>
-          <v:shape id="_x0000_i1048" type="#_x0000_t75" style="width:452.95pt;height:239.8pt">
+          <v:shape id="_x0000_i1026" type="#_x0000_t75" style="width:452.95pt;height:239.8pt">
             <v:imagedata r:id="rId14" o:title="frmMainCbx"/>
           </v:shape>
         </w:pict>
       </w:r>
       <w:r>
         <w:t xml:space="preserve"> </w:t>
+      </w:r>
+    </w:p>
+    <w:p>
+      <w:pPr>
+        <w:rPr>
+          <w:rFonts w:asciiTheme="majorHAnsi" w:eastAsiaTheme="majorEastAsia" w:hAnsiTheme="majorHAnsi" w:cstheme="majorBidi"/>
+          <w:color w:val="2E74B5" w:themeColor="accent1" w:themeShade="BF"/>
+          <w:sz w:val="26"/>
+          <w:szCs w:val="26"/>
+        </w:rPr>
+      </w:pPr>
+      <w:bookmarkStart w:id="13" w:name="_Toc516472194"/>
+      <w:r>
+        <w:br w:type="page"/>
       </w:r>
     </w:p>
     <w:p>
       <w:pPr>
         <w:pStyle w:val="Titre2"/>
       </w:pPr>
-      <w:bookmarkStart w:id="12" w:name="_Toc516472194"/>
-      <w:r>
+      <w:r>
+        <w:lastRenderedPageBreak/>
         <w:t>Éditer une position</w:t>
       </w:r>
-      <w:bookmarkEnd w:id="12"/>
+      <w:bookmarkEnd w:id="13"/>
     </w:p>
     <w:p>
       <w:pPr>
@@ -5464,14 +5486,14 @@
           <w:numId w:val="2"/>
         </w:numPr>
       </w:pPr>
-      <w:bookmarkStart w:id="13" w:name="OLE_LINK5"/>
-      <w:bookmarkStart w:id="14" w:name="OLE_LINK6"/>
+      <w:bookmarkStart w:id="14" w:name="OLE_LINK5"/>
+      <w:bookmarkStart w:id="15" w:name="OLE_LINK6"/>
       <w:r>
         <w:t>Si une position est chargée, cliquez sur le bouton « Éditer une position ».</w:t>
       </w:r>
     </w:p>
-    <w:bookmarkEnd w:id="13"/>
     <w:bookmarkEnd w:id="14"/>
+    <w:bookmarkEnd w:id="15"/>
     <w:p>
       <w:pPr>
         <w:pStyle w:val="Paragraphedeliste"/>
@@ -5487,7 +5509,13 @@
         <w:t>de</w:t>
       </w:r>
       <w:r>
-        <w:t xml:space="preserve"> la position.</w:t>
+        <w:t xml:space="preserve"> la position</w:t>
+      </w:r>
+      <w:r>
+        <w:t xml:space="preserve"> chargée</w:t>
+      </w:r>
+      <w:r>
+        <w:t>.</w:t>
       </w:r>
     </w:p>
     <w:p>
@@ -5499,26 +5527,77 @@
         </w:numPr>
       </w:pPr>
       <w:r>
-        <w:t xml:space="preserve">En cliquant sur « Enregistrer », les modifications se mettent à jour et la fenêtre d’édition se </w:t>
-      </w:r>
-      <w:proofErr w:type="gramStart"/>
-      <w:r>
-        <w:t>ferme</w:t>
-      </w:r>
-      <w:proofErr w:type="gramEnd"/>
-      <w:r>
-        <w:t>.</w:t>
+        <w:t>En cliquant sur « Enregistrer », les modifications se mettent à jour et la fenêtre d’édition se ferme.</w:t>
+      </w:r>
+    </w:p>
+    <w:p>
+      <w:pPr>
+        <w:pStyle w:val="Paragraphedeliste"/>
+      </w:pPr>
+      <w:r>
+        <w:rPr>
+          <w:noProof/>
+          <w:lang w:eastAsia="fr-CH"/>
+        </w:rPr>
+        <w:drawing>
+          <wp:inline distT="0" distB="0" distL="0" distR="0">
+            <wp:extent cx="2724150" cy="2552700"/>
+            <wp:effectExtent l="0" t="0" r="0" b="0"/>
+            <wp:docPr id="11" name="Image 11" descr="C:\Users\Personnel\AppData\Local\Microsoft\Windows\INetCache\Content.Word\frmEdit.png"/>
+            <wp:cNvGraphicFramePr>
+              <a:graphicFrameLocks xmlns:a="http://schemas.openxmlformats.org/drawingml/2006/main" noChangeAspect="1"/>
+            </wp:cNvGraphicFramePr>
+            <a:graphic xmlns:a="http://schemas.openxmlformats.org/drawingml/2006/main">
+              <a:graphicData uri="http://schemas.openxmlformats.org/drawingml/2006/picture">
+                <pic:pic xmlns:pic="http://schemas.openxmlformats.org/drawingml/2006/picture">
+                  <pic:nvPicPr>
+                    <pic:cNvPr id="0" name="Picture 32" descr="C:\Users\Personnel\AppData\Local\Microsoft\Windows\INetCache\Content.Word\frmEdit.png"/>
+                    <pic:cNvPicPr>
+                      <a:picLocks noChangeAspect="1" noChangeArrowheads="1"/>
+                    </pic:cNvPicPr>
+                  </pic:nvPicPr>
+                  <pic:blipFill>
+                    <a:blip r:embed="rId15">
+                      <a:extLst>
+                        <a:ext uri="{28A0092B-C50C-407E-A947-70E740481C1C}">
+                          <a14:useLocalDpi xmlns:a14="http://schemas.microsoft.com/office/drawing/2010/main" val="0"/>
+                        </a:ext>
+                      </a:extLst>
+                    </a:blip>
+                    <a:srcRect/>
+                    <a:stretch>
+                      <a:fillRect/>
+                    </a:stretch>
+                  </pic:blipFill>
+                  <pic:spPr bwMode="auto">
+                    <a:xfrm>
+                      <a:off x="0" y="0"/>
+                      <a:ext cx="2724150" cy="2552700"/>
+                    </a:xfrm>
+                    <a:prstGeom prst="rect">
+                      <a:avLst/>
+                    </a:prstGeom>
+                    <a:noFill/>
+                    <a:ln>
+                      <a:noFill/>
+                    </a:ln>
+                  </pic:spPr>
+                </pic:pic>
+              </a:graphicData>
+            </a:graphic>
+          </wp:inline>
+        </w:drawing>
       </w:r>
     </w:p>
     <w:p>
       <w:pPr>
         <w:pStyle w:val="Titre2"/>
       </w:pPr>
-      <w:bookmarkStart w:id="15" w:name="_Toc516472195"/>
+      <w:bookmarkStart w:id="16" w:name="_Toc516472195"/>
       <w:r>
         <w:t>Supprimer une position</w:t>
       </w:r>
-      <w:bookmarkEnd w:id="15"/>
+      <w:bookmarkEnd w:id="16"/>
     </w:p>
     <w:p>
       <w:pPr>
@@ -5533,8 +5612,22 @@
       </w:r>
     </w:p>
     <w:p>
-      <w:r>
-        <w:br w:type="page"/>
+      <w:pPr>
+        <w:pStyle w:val="Paragraphedeliste"/>
+        <w:numPr>
+          <w:ilvl w:val="0"/>
+          <w:numId w:val="4"/>
+        </w:numPr>
+      </w:pPr>
+      <w:bookmarkStart w:id="17" w:name="OLE_LINK7"/>
+      <w:bookmarkStart w:id="18" w:name="OLE_LINK8"/>
+      <w:r>
+        <w:t>Une fenêtre de confirmation s’ouvre. Si vous sélectionnez « Oui », la position sera supprimée.</w:t>
+      </w:r>
+      <w:bookmarkEnd w:id="17"/>
+      <w:bookmarkEnd w:id="18"/>
+      <w:r>
+        <w:t xml:space="preserve"> </w:t>
       </w:r>
     </w:p>
     <w:p>
@@ -5545,37 +5638,74 @@
           <w:numId w:val="4"/>
         </w:numPr>
       </w:pPr>
-      <w:bookmarkStart w:id="16" w:name="OLE_LINK7"/>
-      <w:bookmarkStart w:id="17" w:name="OLE_LINK8"/>
-      <w:r>
-        <w:lastRenderedPageBreak/>
-        <w:t>Une fenêtre de confirmation s’ouvre. Si vous sélectionnez « Oui », la position sera supprimée.</w:t>
-      </w:r>
-      <w:bookmarkEnd w:id="16"/>
-      <w:bookmarkEnd w:id="17"/>
-    </w:p>
-    <w:p>
-      <w:bookmarkStart w:id="18" w:name="_GoBack"/>
-      <w:bookmarkEnd w:id="18"/>
-    </w:p>
-    <w:p>
-      <w:pPr>
-        <w:pStyle w:val="Paragraphedeliste"/>
-        <w:numPr>
-          <w:ilvl w:val="0"/>
-          <w:numId w:val="4"/>
-        </w:numPr>
-      </w:pPr>
       <w:r>
         <w:t>Si vous sélectionnez « Non », la fenêtre de confirmation se ferme.</w:t>
       </w:r>
       <w:r>
+        <w:rPr>
+          <w:noProof/>
+          <w:lang w:eastAsia="fr-CH"/>
+        </w:rPr>
         <w:t xml:space="preserve"> </w:t>
+      </w:r>
+      <w:r>
+        <w:rPr>
+          <w:noProof/>
+          <w:lang w:eastAsia="fr-CH"/>
+        </w:rPr>
+        <w:drawing>
+          <wp:inline distT="0" distB="0" distL="0" distR="0" wp14:anchorId="5D07A732" wp14:editId="09A61570">
+            <wp:extent cx="3333750" cy="1409700"/>
+            <wp:effectExtent l="0" t="0" r="0" b="0"/>
+            <wp:docPr id="33" name="Image 33" descr="C:\Users\Personnel\AppData\Local\Microsoft\Windows\INetCache\Content.Word\askDelete.png"/>
+            <wp:cNvGraphicFramePr>
+              <a:graphicFrameLocks xmlns:a="http://schemas.openxmlformats.org/drawingml/2006/main" noChangeAspect="1"/>
+            </wp:cNvGraphicFramePr>
+            <a:graphic xmlns:a="http://schemas.openxmlformats.org/drawingml/2006/main">
+              <a:graphicData uri="http://schemas.openxmlformats.org/drawingml/2006/picture">
+                <pic:pic xmlns:pic="http://schemas.openxmlformats.org/drawingml/2006/picture">
+                  <pic:nvPicPr>
+                    <pic:cNvPr id="0" name="Picture 35" descr="C:\Users\Personnel\AppData\Local\Microsoft\Windows\INetCache\Content.Word\askDelete.png"/>
+                    <pic:cNvPicPr>
+                      <a:picLocks noChangeAspect="1" noChangeArrowheads="1"/>
+                    </pic:cNvPicPr>
+                  </pic:nvPicPr>
+                  <pic:blipFill>
+                    <a:blip r:embed="rId16">
+                      <a:extLst>
+                        <a:ext uri="{28A0092B-C50C-407E-A947-70E740481C1C}">
+                          <a14:useLocalDpi xmlns:a14="http://schemas.microsoft.com/office/drawing/2010/main" val="0"/>
+                        </a:ext>
+                      </a:extLst>
+                    </a:blip>
+                    <a:srcRect/>
+                    <a:stretch>
+                      <a:fillRect/>
+                    </a:stretch>
+                  </pic:blipFill>
+                  <pic:spPr bwMode="auto">
+                    <a:xfrm>
+                      <a:off x="0" y="0"/>
+                      <a:ext cx="3333750" cy="1409700"/>
+                    </a:xfrm>
+                    <a:prstGeom prst="rect">
+                      <a:avLst/>
+                    </a:prstGeom>
+                    <a:noFill/>
+                    <a:ln>
+                      <a:noFill/>
+                    </a:ln>
+                  </pic:spPr>
+                </pic:pic>
+              </a:graphicData>
+            </a:graphic>
+          </wp:inline>
+        </w:drawing>
       </w:r>
     </w:p>
     <w:sectPr>
-      <w:headerReference w:type="default" r:id="rId15"/>
-      <w:footerReference w:type="default" r:id="rId16"/>
+      <w:headerReference w:type="default" r:id="rId17"/>
+      <w:footerReference w:type="default" r:id="rId18"/>
       <w:pgSz w:w="11906" w:h="16838"/>
       <w:pgMar w:top="1417" w:right="1417" w:bottom="1417" w:left="1417" w:header="708" w:footer="708" w:gutter="0"/>
       <w:pgNumType w:start="0"/>
@@ -5588,7 +5718,7 @@
 </file>
 
 <file path=word/endnotes.xml><?xml version="1.0" encoding="utf-8"?>
-<w:endnotes xmlns:wpc="http://schemas.microsoft.com/office/word/2010/wordprocessingCanvas" xmlns:cx="http://schemas.microsoft.com/office/drawing/2014/chartex" xmlns:mc="http://schemas.openxmlformats.org/markup-compatibility/2006" xmlns:o="urn:schemas-microsoft-com:office:office" xmlns:r="http://schemas.openxmlformats.org/officeDocument/2006/relationships" xmlns:m="http://schemas.openxmlformats.org/officeDocument/2006/math" xmlns:v="urn:schemas-microsoft-com:vml" xmlns:wp14="http://schemas.microsoft.com/office/word/2010/wordprocessingDrawing" xmlns:wp="http://schemas.openxmlformats.org/drawingml/2006/wordprocessingDrawing" xmlns:w10="urn:schemas-microsoft-com:office:word" xmlns:w="http://schemas.openxmlformats.org/wordprocessingml/2006/main" xmlns:w14="http://schemas.microsoft.com/office/word/2010/wordml" xmlns:w15="http://schemas.microsoft.com/office/word/2012/wordml" xmlns:w16se="http://schemas.microsoft.com/office/word/2015/wordml/symex" xmlns:wpg="http://schemas.microsoft.com/office/word/2010/wordprocessingGroup" xmlns:wpi="http://schemas.microsoft.com/office/word/2010/wordprocessingInk" xmlns:wne="http://schemas.microsoft.com/office/word/2006/wordml" xmlns:wps="http://schemas.microsoft.com/office/word/2010/wordprocessingShape" mc:Ignorable="w14 w15 w16se wp14">
+<w:endnotes xmlns:wpc="http://schemas.microsoft.com/office/word/2010/wordprocessingCanvas" xmlns:mc="http://schemas.openxmlformats.org/markup-compatibility/2006" xmlns:o="urn:schemas-microsoft-com:office:office" xmlns:r="http://schemas.openxmlformats.org/officeDocument/2006/relationships" xmlns:m="http://schemas.openxmlformats.org/officeDocument/2006/math" xmlns:v="urn:schemas-microsoft-com:vml" xmlns:wp14="http://schemas.microsoft.com/office/word/2010/wordprocessingDrawing" xmlns:wp="http://schemas.openxmlformats.org/drawingml/2006/wordprocessingDrawing" xmlns:w10="urn:schemas-microsoft-com:office:word" xmlns:w="http://schemas.openxmlformats.org/wordprocessingml/2006/main" xmlns:w14="http://schemas.microsoft.com/office/word/2010/wordml" xmlns:w15="http://schemas.microsoft.com/office/word/2012/wordml" xmlns:wpg="http://schemas.microsoft.com/office/word/2010/wordprocessingGroup" xmlns:wpi="http://schemas.microsoft.com/office/word/2010/wordprocessingInk" xmlns:wne="http://schemas.microsoft.com/office/word/2006/wordml" xmlns:wps="http://schemas.microsoft.com/office/word/2010/wordprocessingShape" mc:Ignorable="w14 w15 wp14">
   <w:endnote w:type="separator" w:id="-1">
     <w:p>
       <w:pPr>
@@ -5613,7 +5743,7 @@
 </file>
 
 <file path=word/footer1.xml><?xml version="1.0" encoding="utf-8"?>
-<w:ftr xmlns:wpc="http://schemas.microsoft.com/office/word/2010/wordprocessingCanvas" xmlns:cx="http://schemas.microsoft.com/office/drawing/2014/chartex" xmlns:mc="http://schemas.openxmlformats.org/markup-compatibility/2006" xmlns:o="urn:schemas-microsoft-com:office:office" xmlns:r="http://schemas.openxmlformats.org/officeDocument/2006/relationships" xmlns:m="http://schemas.openxmlformats.org/officeDocument/2006/math" xmlns:v="urn:schemas-microsoft-com:vml" xmlns:wp14="http://schemas.microsoft.com/office/word/2010/wordprocessingDrawing" xmlns:wp="http://schemas.openxmlformats.org/drawingml/2006/wordprocessingDrawing" xmlns:w10="urn:schemas-microsoft-com:office:word" xmlns:w="http://schemas.openxmlformats.org/wordprocessingml/2006/main" xmlns:w14="http://schemas.microsoft.com/office/word/2010/wordml" xmlns:w15="http://schemas.microsoft.com/office/word/2012/wordml" xmlns:w16se="http://schemas.microsoft.com/office/word/2015/wordml/symex" xmlns:wpg="http://schemas.microsoft.com/office/word/2010/wordprocessingGroup" xmlns:wpi="http://schemas.microsoft.com/office/word/2010/wordprocessingInk" xmlns:wne="http://schemas.microsoft.com/office/word/2006/wordml" xmlns:wps="http://schemas.microsoft.com/office/word/2010/wordprocessingShape" mc:Ignorable="w14 w15 w16se wp14">
+<w:ftr xmlns:wpc="http://schemas.microsoft.com/office/word/2010/wordprocessingCanvas" xmlns:mc="http://schemas.openxmlformats.org/markup-compatibility/2006" xmlns:o="urn:schemas-microsoft-com:office:office" xmlns:r="http://schemas.openxmlformats.org/officeDocument/2006/relationships" xmlns:m="http://schemas.openxmlformats.org/officeDocument/2006/math" xmlns:v="urn:schemas-microsoft-com:vml" xmlns:wp14="http://schemas.microsoft.com/office/word/2010/wordprocessingDrawing" xmlns:wp="http://schemas.openxmlformats.org/drawingml/2006/wordprocessingDrawing" xmlns:w10="urn:schemas-microsoft-com:office:word" xmlns:w="http://schemas.openxmlformats.org/wordprocessingml/2006/main" xmlns:w14="http://schemas.microsoft.com/office/word/2010/wordml" xmlns:w15="http://schemas.microsoft.com/office/word/2012/wordml" xmlns:wpg="http://schemas.microsoft.com/office/word/2010/wordprocessingGroup" xmlns:wpi="http://schemas.microsoft.com/office/word/2010/wordprocessingInk" xmlns:wne="http://schemas.microsoft.com/office/word/2006/wordml" xmlns:wps="http://schemas.microsoft.com/office/word/2010/wordprocessingShape" mc:Ignorable="w14 w15 wp14">
   <w:p>
     <w:pPr>
       <w:pStyle w:val="Pieddepage"/>
@@ -5649,7 +5779,7 @@
             <w:noProof/>
             <w:lang w:val="fr-FR"/>
           </w:rPr>
-          <w:t>5</w:t>
+          <w:t>6</w:t>
         </w:r>
         <w:r>
           <w:fldChar w:fldCharType="end"/>
@@ -5670,7 +5800,7 @@
 </file>
 
 <file path=word/footnotes.xml><?xml version="1.0" encoding="utf-8"?>
-<w:footnotes xmlns:wpc="http://schemas.microsoft.com/office/word/2010/wordprocessingCanvas" xmlns:cx="http://schemas.microsoft.com/office/drawing/2014/chartex" xmlns:mc="http://schemas.openxmlformats.org/markup-compatibility/2006" xmlns:o="urn:schemas-microsoft-com:office:office" xmlns:r="http://schemas.openxmlformats.org/officeDocument/2006/relationships" xmlns:m="http://schemas.openxmlformats.org/officeDocument/2006/math" xmlns:v="urn:schemas-microsoft-com:vml" xmlns:wp14="http://schemas.microsoft.com/office/word/2010/wordprocessingDrawing" xmlns:wp="http://schemas.openxmlformats.org/drawingml/2006/wordprocessingDrawing" xmlns:w10="urn:schemas-microsoft-com:office:word" xmlns:w="http://schemas.openxmlformats.org/wordprocessingml/2006/main" xmlns:w14="http://schemas.microsoft.com/office/word/2010/wordml" xmlns:w15="http://schemas.microsoft.com/office/word/2012/wordml" xmlns:w16se="http://schemas.microsoft.com/office/word/2015/wordml/symex" xmlns:wpg="http://schemas.microsoft.com/office/word/2010/wordprocessingGroup" xmlns:wpi="http://schemas.microsoft.com/office/word/2010/wordprocessingInk" xmlns:wne="http://schemas.microsoft.com/office/word/2006/wordml" xmlns:wps="http://schemas.microsoft.com/office/word/2010/wordprocessingShape" mc:Ignorable="w14 w15 w16se wp14">
+<w:footnotes xmlns:wpc="http://schemas.microsoft.com/office/word/2010/wordprocessingCanvas" xmlns:mc="http://schemas.openxmlformats.org/markup-compatibility/2006" xmlns:o="urn:schemas-microsoft-com:office:office" xmlns:r="http://schemas.openxmlformats.org/officeDocument/2006/relationships" xmlns:m="http://schemas.openxmlformats.org/officeDocument/2006/math" xmlns:v="urn:schemas-microsoft-com:vml" xmlns:wp14="http://schemas.microsoft.com/office/word/2010/wordprocessingDrawing" xmlns:wp="http://schemas.openxmlformats.org/drawingml/2006/wordprocessingDrawing" xmlns:w10="urn:schemas-microsoft-com:office:word" xmlns:w="http://schemas.openxmlformats.org/wordprocessingml/2006/main" xmlns:w14="http://schemas.microsoft.com/office/word/2010/wordml" xmlns:w15="http://schemas.microsoft.com/office/word/2012/wordml" xmlns:wpg="http://schemas.microsoft.com/office/word/2010/wordprocessingGroup" xmlns:wpi="http://schemas.microsoft.com/office/word/2010/wordprocessingInk" xmlns:wne="http://schemas.microsoft.com/office/word/2006/wordml" xmlns:wps="http://schemas.microsoft.com/office/word/2010/wordprocessingShape" mc:Ignorable="w14 w15 wp14">
   <w:footnote w:type="separator" w:id="-1">
     <w:p>
       <w:pPr>
@@ -5695,7 +5825,7 @@
 </file>
 
 <file path=word/header1.xml><?xml version="1.0" encoding="utf-8"?>
-<w:hdr xmlns:wpc="http://schemas.microsoft.com/office/word/2010/wordprocessingCanvas" xmlns:cx="http://schemas.microsoft.com/office/drawing/2014/chartex" xmlns:mc="http://schemas.openxmlformats.org/markup-compatibility/2006" xmlns:o="urn:schemas-microsoft-com:office:office" xmlns:r="http://schemas.openxmlformats.org/officeDocument/2006/relationships" xmlns:m="http://schemas.openxmlformats.org/officeDocument/2006/math" xmlns:v="urn:schemas-microsoft-com:vml" xmlns:wp14="http://schemas.microsoft.com/office/word/2010/wordprocessingDrawing" xmlns:wp="http://schemas.openxmlformats.org/drawingml/2006/wordprocessingDrawing" xmlns:w10="urn:schemas-microsoft-com:office:word" xmlns:w="http://schemas.openxmlformats.org/wordprocessingml/2006/main" xmlns:w14="http://schemas.microsoft.com/office/word/2010/wordml" xmlns:w15="http://schemas.microsoft.com/office/word/2012/wordml" xmlns:w16se="http://schemas.microsoft.com/office/word/2015/wordml/symex" xmlns:wpg="http://schemas.microsoft.com/office/word/2010/wordprocessingGroup" xmlns:wpi="http://schemas.microsoft.com/office/word/2010/wordprocessingInk" xmlns:wne="http://schemas.microsoft.com/office/word/2006/wordml" xmlns:wps="http://schemas.microsoft.com/office/word/2010/wordprocessingShape" mc:Ignorable="w14 w15 w16se wp14">
+<w:hdr xmlns:wpc="http://schemas.microsoft.com/office/word/2010/wordprocessingCanvas" xmlns:mc="http://schemas.openxmlformats.org/markup-compatibility/2006" xmlns:o="urn:schemas-microsoft-com:office:office" xmlns:r="http://schemas.openxmlformats.org/officeDocument/2006/relationships" xmlns:m="http://schemas.openxmlformats.org/officeDocument/2006/math" xmlns:v="urn:schemas-microsoft-com:vml" xmlns:wp14="http://schemas.microsoft.com/office/word/2010/wordprocessingDrawing" xmlns:wp="http://schemas.openxmlformats.org/drawingml/2006/wordprocessingDrawing" xmlns:w10="urn:schemas-microsoft-com:office:word" xmlns:w="http://schemas.openxmlformats.org/wordprocessingml/2006/main" xmlns:w14="http://schemas.microsoft.com/office/word/2010/wordml" xmlns:w15="http://schemas.microsoft.com/office/word/2012/wordml" xmlns:wpg="http://schemas.microsoft.com/office/word/2010/wordprocessingGroup" xmlns:wpi="http://schemas.microsoft.com/office/word/2010/wordprocessingInk" xmlns:wne="http://schemas.microsoft.com/office/word/2006/wordml" xmlns:wps="http://schemas.microsoft.com/office/word/2010/wordprocessingShape" mc:Ignorable="w14 w15 wp14">
   <w:p>
     <w:pPr>
       <w:pStyle w:val="En-tte"/>
@@ -5735,7 +5865,7 @@
 </file>
 
 <file path=word/numbering.xml><?xml version="1.0" encoding="utf-8"?>
-<w:numbering xmlns:wpc="http://schemas.microsoft.com/office/word/2010/wordprocessingCanvas" xmlns:cx="http://schemas.microsoft.com/office/drawing/2014/chartex" xmlns:mc="http://schemas.openxmlformats.org/markup-compatibility/2006" xmlns:o="urn:schemas-microsoft-com:office:office" xmlns:r="http://schemas.openxmlformats.org/officeDocument/2006/relationships" xmlns:m="http://schemas.openxmlformats.org/officeDocument/2006/math" xmlns:v="urn:schemas-microsoft-com:vml" xmlns:wp14="http://schemas.microsoft.com/office/word/2010/wordprocessingDrawing" xmlns:wp="http://schemas.openxmlformats.org/drawingml/2006/wordprocessingDrawing" xmlns:w10="urn:schemas-microsoft-com:office:word" xmlns:w="http://schemas.openxmlformats.org/wordprocessingml/2006/main" xmlns:w14="http://schemas.microsoft.com/office/word/2010/wordml" xmlns:w15="http://schemas.microsoft.com/office/word/2012/wordml" xmlns:w16se="http://schemas.microsoft.com/office/word/2015/wordml/symex" xmlns:wpg="http://schemas.microsoft.com/office/word/2010/wordprocessingGroup" xmlns:wpi="http://schemas.microsoft.com/office/word/2010/wordprocessingInk" xmlns:wne="http://schemas.microsoft.com/office/word/2006/wordml" xmlns:wps="http://schemas.microsoft.com/office/word/2010/wordprocessingShape" mc:Ignorable="w14 w15 w16se wp14">
+<w:numbering xmlns:wpc="http://schemas.microsoft.com/office/word/2010/wordprocessingCanvas" xmlns:mc="http://schemas.openxmlformats.org/markup-compatibility/2006" xmlns:o="urn:schemas-microsoft-com:office:office" xmlns:r="http://schemas.openxmlformats.org/officeDocument/2006/relationships" xmlns:m="http://schemas.openxmlformats.org/officeDocument/2006/math" xmlns:v="urn:schemas-microsoft-com:vml" xmlns:wp14="http://schemas.microsoft.com/office/word/2010/wordprocessingDrawing" xmlns:wp="http://schemas.openxmlformats.org/drawingml/2006/wordprocessingDrawing" xmlns:w10="urn:schemas-microsoft-com:office:word" xmlns:w="http://schemas.openxmlformats.org/wordprocessingml/2006/main" xmlns:w14="http://schemas.microsoft.com/office/word/2010/wordml" xmlns:w15="http://schemas.microsoft.com/office/word/2012/wordml" xmlns:wpg="http://schemas.microsoft.com/office/word/2010/wordprocessingGroup" xmlns:wpi="http://schemas.microsoft.com/office/word/2010/wordprocessingInk" xmlns:wne="http://schemas.microsoft.com/office/word/2006/wordml" xmlns:wps="http://schemas.microsoft.com/office/word/2010/wordprocessingShape" mc:Ignorable="w14 w15 wp14">
   <w:abstractNum w:abstractNumId="0" w15:restartNumberingAfterBreak="0">
     <w:nsid w:val="0EE35FDD"/>
     <w:multiLevelType w:val="hybridMultilevel"/>
@@ -6108,7 +6238,7 @@
 </file>
 
 <file path=word/styles.xml><?xml version="1.0" encoding="utf-8"?>
-<w:styles xmlns:mc="http://schemas.openxmlformats.org/markup-compatibility/2006" xmlns:r="http://schemas.openxmlformats.org/officeDocument/2006/relationships" xmlns:w="http://schemas.openxmlformats.org/wordprocessingml/2006/main" xmlns:w14="http://schemas.microsoft.com/office/word/2010/wordml" xmlns:w15="http://schemas.microsoft.com/office/word/2012/wordml" xmlns:w16se="http://schemas.microsoft.com/office/word/2015/wordml/symex" mc:Ignorable="w14 w15 w16se">
+<w:styles xmlns:mc="http://schemas.openxmlformats.org/markup-compatibility/2006" xmlns:r="http://schemas.openxmlformats.org/officeDocument/2006/relationships" xmlns:w="http://schemas.openxmlformats.org/wordprocessingml/2006/main" xmlns:w14="http://schemas.microsoft.com/office/word/2010/wordml" xmlns:w15="http://schemas.microsoft.com/office/word/2012/wordml" mc:Ignorable="w14 w15">
   <w:docDefaults>
     <w:rPrDefault>
       <w:rPr>
@@ -7519,7 +7649,7 @@
 </file>
 
 <file path=customXml/itemProps2.xml><?xml version="1.0" encoding="utf-8"?>
-<ds:datastoreItem xmlns:ds="http://schemas.openxmlformats.org/officeDocument/2006/customXml" ds:itemID="{89D927BD-A635-4246-9FDF-6270968EDECC}">
+<ds:datastoreItem xmlns:ds="http://schemas.openxmlformats.org/officeDocument/2006/customXml" ds:itemID="{051F813B-23B6-4CAB-A54B-EABBF9371CC6}">
   <ds:schemaRefs>
     <ds:schemaRef ds:uri="http://schemas.openxmlformats.org/officeDocument/2006/bibliography"/>
   </ds:schemaRefs>

</xml_diff>

<commit_message>
user manual over. tech manuel in progress
</commit_message>
<xml_diff>
--- a/documentation/manuel-utilisateur.docx
+++ b/documentation/manuel-utilisateur.docx
@@ -3963,7 +3963,16 @@
                                         <w:sz w:val="72"/>
                                         <w:szCs w:val="72"/>
                                       </w:rPr>
-                                      <w:t>Manuel d’utilisateur</w:t>
+                                      <w:t xml:space="preserve">Manuel </w:t>
+                                    </w:r>
+                                    <w:r>
+                                      <w:rPr>
+                                        <w:rFonts w:asciiTheme="majorHAnsi" w:eastAsiaTheme="majorEastAsia" w:hAnsiTheme="majorHAnsi" w:cstheme="majorBidi"/>
+                                        <w:color w:val="262626" w:themeColor="text1" w:themeTint="D9"/>
+                                        <w:sz w:val="72"/>
+                                        <w:szCs w:val="72"/>
+                                      </w:rPr>
+                                      <w:t>utilisateur</w:t>
                                     </w:r>
                                   </w:sdtContent>
                                 </w:sdt>
@@ -4025,6 +4034,10 @@
               </mc:Choice>
               <mc:Fallback>
                 <w:pict>
+                  <v:shapetype id="_x0000_t202" coordsize="21600,21600" o:spt="202" path="m,l,21600r21600,l21600,xe">
+                    <v:stroke joinstyle="miter"/>
+                    <v:path gradientshapeok="t" o:connecttype="rect"/>
+                  </v:shapetype>
                   <v:shape id="Zone de texte 1" o:spid="_x0000_s1056" type="#_x0000_t202" style="position:absolute;margin-left:0;margin-top:0;width:4in;height:84.25pt;z-index:251660288;visibility:visible;mso-wrap-style:square;mso-width-percent:450;mso-height-percent:0;mso-left-percent:420;mso-top-percent:175;mso-wrap-distance-left:9pt;mso-wrap-distance-top:0;mso-wrap-distance-right:9pt;mso-wrap-distance-bottom:0;mso-position-horizontal-relative:page;mso-position-vertical-relative:page;mso-width-percent:450;mso-height-percent:0;mso-left-percent:420;mso-top-percent:175;mso-width-relative:page;mso-height-relative:margin;v-text-anchor:top" o:gfxdata="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" filled="f" stroked="f" strokeweight=".5pt">
                     <v:textbox style="mso-fit-shape-to-text:t" inset="0,0,0,0">
                       <w:txbxContent>
@@ -4060,7 +4073,16 @@
                                   <w:sz w:val="72"/>
                                   <w:szCs w:val="72"/>
                                 </w:rPr>
-                                <w:t>Manuel d’utilisateur</w:t>
+                                <w:t xml:space="preserve">Manuel </w:t>
+                              </w:r>
+                              <w:r>
+                                <w:rPr>
+                                  <w:rFonts w:asciiTheme="majorHAnsi" w:eastAsiaTheme="majorEastAsia" w:hAnsiTheme="majorHAnsi" w:cstheme="majorBidi"/>
+                                  <w:color w:val="262626" w:themeColor="text1" w:themeTint="D9"/>
+                                  <w:sz w:val="72"/>
+                                  <w:szCs w:val="72"/>
+                                </w:rPr>
+                                <w:t>utilisateur</w:t>
                               </w:r>
                             </w:sdtContent>
                           </w:sdt>
@@ -4165,6 +4187,8 @@
             <w:br w:type="page"/>
           </w:r>
         </w:p>
+        <w:bookmarkStart w:id="0" w:name="_GoBack" w:displacedByCustomXml="next"/>
+        <w:bookmarkEnd w:id="0" w:displacedByCustomXml="next"/>
       </w:sdtContent>
     </w:sdt>
     <w:sdt>
@@ -4881,22 +4905,22 @@
       <w:pPr>
         <w:pStyle w:val="Titre1"/>
       </w:pPr>
-      <w:bookmarkStart w:id="0" w:name="_Toc516472187"/>
+      <w:bookmarkStart w:id="1" w:name="_Toc516472187"/>
       <w:r>
         <w:lastRenderedPageBreak/>
         <w:t>Introduction</w:t>
       </w:r>
-      <w:bookmarkEnd w:id="0"/>
+      <w:bookmarkEnd w:id="1"/>
     </w:p>
     <w:p>
       <w:pPr>
         <w:pStyle w:val="Titre2"/>
       </w:pPr>
-      <w:bookmarkStart w:id="1" w:name="_Toc516472188"/>
+      <w:bookmarkStart w:id="2" w:name="_Toc516472188"/>
       <w:r>
         <w:t>Présentation du document</w:t>
       </w:r>
-      <w:bookmarkEnd w:id="1"/>
+      <w:bookmarkEnd w:id="2"/>
     </w:p>
     <w:p>
       <w:r>
@@ -4930,21 +4954,21 @@
       <w:pPr>
         <w:pStyle w:val="Titre2"/>
       </w:pPr>
-      <w:bookmarkStart w:id="2" w:name="_Toc514745165"/>
-      <w:bookmarkStart w:id="3" w:name="_Toc516472189"/>
-      <w:bookmarkStart w:id="4" w:name="OLE_LINK1"/>
-      <w:bookmarkStart w:id="5" w:name="OLE_LINK2"/>
+      <w:bookmarkStart w:id="3" w:name="_Toc514745165"/>
+      <w:bookmarkStart w:id="4" w:name="_Toc516472189"/>
+      <w:bookmarkStart w:id="5" w:name="OLE_LINK1"/>
+      <w:bookmarkStart w:id="6" w:name="OLE_LINK2"/>
       <w:r>
         <w:t>Présentation d</w:t>
       </w:r>
-      <w:bookmarkEnd w:id="2"/>
+      <w:bookmarkEnd w:id="3"/>
       <w:r>
         <w:t>e l’application</w:t>
       </w:r>
-      <w:bookmarkEnd w:id="3"/>
+      <w:bookmarkEnd w:id="4"/>
     </w:p>
-    <w:bookmarkEnd w:id="4"/>
     <w:bookmarkEnd w:id="5"/>
+    <w:bookmarkEnd w:id="6"/>
     <w:p>
       <w:pPr>
         <w:jc w:val="both"/>
@@ -5007,11 +5031,11 @@
       <w:pPr>
         <w:pStyle w:val="Titre2"/>
       </w:pPr>
-      <w:bookmarkStart w:id="6" w:name="_Toc516472190"/>
+      <w:bookmarkStart w:id="7" w:name="_Toc516472190"/>
       <w:r>
         <w:t>Comment ça marche ?</w:t>
       </w:r>
-      <w:bookmarkEnd w:id="6"/>
+      <w:bookmarkEnd w:id="7"/>
     </w:p>
     <w:p>
       <w:r>
@@ -5052,9 +5076,9 @@
       <w:pPr>
         <w:pStyle w:val="Titre1"/>
       </w:pPr>
-      <w:bookmarkStart w:id="7" w:name="_Toc516472191"/>
-      <w:bookmarkStart w:id="8" w:name="OLE_LINK3"/>
-      <w:bookmarkStart w:id="9" w:name="OLE_LINK4"/>
+      <w:bookmarkStart w:id="8" w:name="_Toc516472191"/>
+      <w:bookmarkStart w:id="9" w:name="OLE_LINK3"/>
+      <w:bookmarkStart w:id="10" w:name="OLE_LINK4"/>
       <w:r>
         <w:lastRenderedPageBreak/>
         <w:t xml:space="preserve">Comment installer </w:t>
@@ -5070,7 +5094,7 @@
       <w:r>
         <w:t xml:space="preserve"> Motion</w:t>
       </w:r>
-      <w:bookmarkEnd w:id="7"/>
+      <w:bookmarkEnd w:id="8"/>
     </w:p>
     <w:p>
       <w:r>
@@ -5215,7 +5239,7 @@
       <w:pPr>
         <w:pStyle w:val="Titre1"/>
       </w:pPr>
-      <w:bookmarkStart w:id="10" w:name="_Toc516472192"/>
+      <w:bookmarkStart w:id="11" w:name="_Toc516472192"/>
       <w:r>
         <w:lastRenderedPageBreak/>
         <w:t xml:space="preserve">Comment utiliser </w:t>
@@ -5234,19 +5258,19 @@
         </w:rPr>
         <w:t xml:space="preserve"> Cloner</w:t>
       </w:r>
-      <w:bookmarkEnd w:id="10"/>
+      <w:bookmarkEnd w:id="11"/>
     </w:p>
     <w:p>
       <w:pPr>
         <w:pStyle w:val="Titre2"/>
       </w:pPr>
-      <w:bookmarkStart w:id="11" w:name="_Toc516472193"/>
-      <w:bookmarkEnd w:id="8"/>
+      <w:bookmarkStart w:id="12" w:name="_Toc516472193"/>
       <w:bookmarkEnd w:id="9"/>
+      <w:bookmarkEnd w:id="10"/>
       <w:r>
         <w:t>Enregistrer une nouvelle position</w:t>
       </w:r>
-      <w:bookmarkEnd w:id="11"/>
+      <w:bookmarkEnd w:id="12"/>
     </w:p>
     <w:p>
       <w:pPr>
@@ -5301,7 +5325,7 @@
       </w:r>
       <w:r>
         <w:pict>
-          <v:shape id="_x0000_i1030" type="#_x0000_t75" style="width:451.4pt;height:233.25pt">
+          <v:shape id="_x0000_i1025" type="#_x0000_t75" style="width:451.4pt;height:233.25pt">
             <v:imagedata r:id="rId11" o:title="frmMain"/>
           </v:shape>
         </w:pict>
@@ -5338,7 +5362,7 @@
       </w:r>
       <w:r>
         <w:pict>
-          <v:shape id="_x0000_i1033" type="#_x0000_t75" style="width:281.85pt;height:357.25pt">
+          <v:shape id="_x0000_i1026" type="#_x0000_t75" style="width:281.85pt;height:357.25pt">
             <v:imagedata r:id="rId12" o:title="frmNewModele"/>
           </v:shape>
         </w:pict>
@@ -5400,7 +5424,7 @@
       </w:r>
       <w:r>
         <w:pict>
-          <v:shape id="_x0000_i1042" type="#_x0000_t75" style="width:226.55pt;height:174pt">
+          <v:shape id="_x0000_i1027" type="#_x0000_t75" style="width:226.55pt;height:174pt">
             <v:imagedata r:id="rId13" o:title="frmComment"/>
           </v:shape>
         </w:pict>
@@ -5437,7 +5461,7 @@
       </w:r>
       <w:r>
         <w:pict>
-          <v:shape id="_x0000_i1048" type="#_x0000_t75" style="width:452.95pt;height:239.8pt">
+          <v:shape id="_x0000_i1028" type="#_x0000_t75" style="width:452.95pt;height:239.8pt">
             <v:imagedata r:id="rId14" o:title="frmMainCbx"/>
           </v:shape>
         </w:pict>
@@ -5450,11 +5474,11 @@
       <w:pPr>
         <w:pStyle w:val="Titre2"/>
       </w:pPr>
-      <w:bookmarkStart w:id="12" w:name="_Toc516472194"/>
+      <w:bookmarkStart w:id="13" w:name="_Toc516472194"/>
       <w:r>
         <w:t>Éditer une position</w:t>
       </w:r>
-      <w:bookmarkEnd w:id="12"/>
+      <w:bookmarkEnd w:id="13"/>
     </w:p>
     <w:p>
       <w:pPr>
@@ -5464,14 +5488,14 @@
           <w:numId w:val="2"/>
         </w:numPr>
       </w:pPr>
-      <w:bookmarkStart w:id="13" w:name="OLE_LINK5"/>
-      <w:bookmarkStart w:id="14" w:name="OLE_LINK6"/>
+      <w:bookmarkStart w:id="14" w:name="OLE_LINK5"/>
+      <w:bookmarkStart w:id="15" w:name="OLE_LINK6"/>
       <w:r>
         <w:t>Si une position est chargée, cliquez sur le bouton « Éditer une position ».</w:t>
       </w:r>
     </w:p>
-    <w:bookmarkEnd w:id="13"/>
     <w:bookmarkEnd w:id="14"/>
+    <w:bookmarkEnd w:id="15"/>
     <w:p>
       <w:pPr>
         <w:pStyle w:val="Paragraphedeliste"/>
@@ -5499,26 +5523,18 @@
         </w:numPr>
       </w:pPr>
       <w:r>
-        <w:t xml:space="preserve">En cliquant sur « Enregistrer », les modifications se mettent à jour et la fenêtre d’édition se </w:t>
-      </w:r>
-      <w:proofErr w:type="gramStart"/>
-      <w:r>
-        <w:t>ferme</w:t>
-      </w:r>
-      <w:proofErr w:type="gramEnd"/>
-      <w:r>
-        <w:t>.</w:t>
+        <w:t>En cliquant sur « Enregistrer », les modifications se mettent à jour et la fenêtre d’édition se ferme.</w:t>
       </w:r>
     </w:p>
     <w:p>
       <w:pPr>
         <w:pStyle w:val="Titre2"/>
       </w:pPr>
-      <w:bookmarkStart w:id="15" w:name="_Toc516472195"/>
+      <w:bookmarkStart w:id="16" w:name="_Toc516472195"/>
       <w:r>
         <w:t>Supprimer une position</w:t>
       </w:r>
-      <w:bookmarkEnd w:id="15"/>
+      <w:bookmarkEnd w:id="16"/>
     </w:p>
     <w:p>
       <w:pPr>
@@ -5545,19 +5561,16 @@
           <w:numId w:val="4"/>
         </w:numPr>
       </w:pPr>
-      <w:bookmarkStart w:id="16" w:name="OLE_LINK7"/>
-      <w:bookmarkStart w:id="17" w:name="OLE_LINK8"/>
+      <w:bookmarkStart w:id="17" w:name="OLE_LINK7"/>
+      <w:bookmarkStart w:id="18" w:name="OLE_LINK8"/>
       <w:r>
         <w:lastRenderedPageBreak/>
         <w:t>Une fenêtre de confirmation s’ouvre. Si vous sélectionnez « Oui », la position sera supprimée.</w:t>
       </w:r>
-      <w:bookmarkEnd w:id="16"/>
       <w:bookmarkEnd w:id="17"/>
-    </w:p>
-    <w:p>
-      <w:bookmarkStart w:id="18" w:name="_GoBack"/>
       <w:bookmarkEnd w:id="18"/>
     </w:p>
+    <w:p/>
     <w:p>
       <w:pPr>
         <w:pStyle w:val="Paragraphedeliste"/>
@@ -5649,7 +5662,7 @@
             <w:noProof/>
             <w:lang w:val="fr-FR"/>
           </w:rPr>
-          <w:t>5</w:t>
+          <w:t>1</w:t>
         </w:r>
         <w:r>
           <w:fldChar w:fldCharType="end"/>
@@ -7519,7 +7532,7 @@
 </file>
 
 <file path=customXml/itemProps2.xml><?xml version="1.0" encoding="utf-8"?>
-<ds:datastoreItem xmlns:ds="http://schemas.openxmlformats.org/officeDocument/2006/customXml" ds:itemID="{89D927BD-A635-4246-9FDF-6270968EDECC}">
+<ds:datastoreItem xmlns:ds="http://schemas.openxmlformats.org/officeDocument/2006/customXml" ds:itemID="{739A667C-8EA2-47A7-8F47-53FFA0942CDE}">
   <ds:schemaRefs>
     <ds:schemaRef ds:uri="http://schemas.openxmlformats.org/officeDocument/2006/bibliography"/>
   </ds:schemaRefs>

</xml_diff>